<commit_message>
v0.6 analyze url with pthantomJS, decoded urls and pagetime in results
</commit_message>
<xml_diff>
--- a/Java/PageAnalyzer_Workspace/PageAnalyzer/Documentation/PageAnalyzer_Documentation.docx
+++ b/Java/PageAnalyzer_Workspace/PageAnalyzer/Documentation/PageAnalyzer_Documentation.docx
@@ -1,1567 +1,39 @@
 
 <file path=word/document.xml><?xml version="1.0" encoding="utf-8"?>
-<w:document xmlns:wpc="http://schemas.microsoft.com/office/word/2010/wordprocessingCanvas" xmlns:cx="http://schemas.microsoft.com/office/drawing/2014/chartex" xmlns:cx1="http://schemas.microsoft.com/office/drawing/2015/9/8/chartex" xmlns:mc="http://schemas.openxmlformats.org/markup-compatibility/2006" xmlns:o="urn:schemas-microsoft-com:office:office" xmlns:r="http://schemas.openxmlformats.org/officeDocument/2006/relationships" xmlns:m="http://schemas.openxmlformats.org/officeDocument/2006/math" xmlns:v="urn:schemas-microsoft-com:vml" xmlns:wp14="http://schemas.microsoft.com/office/word/2010/wordprocessingDrawing" xmlns:wp="http://schemas.openxmlformats.org/drawingml/2006/wordprocessingDrawing" xmlns:w10="urn:schemas-microsoft-com:office:word" xmlns:w="http://schemas.openxmlformats.org/wordprocessingml/2006/main" xmlns:w14="http://schemas.microsoft.com/office/word/2010/wordml" xmlns:w15="http://schemas.microsoft.com/office/word/2012/wordml" xmlns:w16se="http://schemas.microsoft.com/office/word/2015/wordml/symex" xmlns:wpg="http://schemas.microsoft.com/office/word/2010/wordprocessingGroup" xmlns:wpi="http://schemas.microsoft.com/office/word/2010/wordprocessingInk" xmlns:wne="http://schemas.microsoft.com/office/word/2006/wordml" xmlns:wps="http://schemas.microsoft.com/office/word/2010/wordprocessingShape" mc:Ignorable="w14 w15 w16se wp14">
+<w:document xmlns:wpc="http://schemas.microsoft.com/office/word/2010/wordprocessingCanvas" xmlns:mc="http://schemas.openxmlformats.org/markup-compatibility/2006" xmlns:o="urn:schemas-microsoft-com:office:office" xmlns:r="http://schemas.openxmlformats.org/officeDocument/2006/relationships" xmlns:m="http://schemas.openxmlformats.org/officeDocument/2006/math" xmlns:v="urn:schemas-microsoft-com:vml" xmlns:wp14="http://schemas.microsoft.com/office/word/2010/wordprocessingDrawing" xmlns:wp="http://schemas.openxmlformats.org/drawingml/2006/wordprocessingDrawing" xmlns:w10="urn:schemas-microsoft-com:office:word" xmlns:w="http://schemas.openxmlformats.org/wordprocessingml/2006/main" xmlns:w14="http://schemas.microsoft.com/office/word/2010/wordml" xmlns:wpg="http://schemas.microsoft.com/office/word/2010/wordprocessingGroup" xmlns:wpi="http://schemas.microsoft.com/office/word/2010/wordprocessingInk" xmlns:wne="http://schemas.microsoft.com/office/word/2006/wordml" xmlns:wps="http://schemas.microsoft.com/office/word/2010/wordprocessingShape" mc:Ignorable="w14 wp14">
   <w:body>
     <w:p>
       <w:pPr>
-        <w:pStyle w:val="Heading1"/>
+        <w:pStyle w:val="berschrift1"/>
       </w:pPr>
       <w:r>
         <w:t>Installation</w:t>
       </w:r>
     </w:p>
-    <w:tbl>
-      <w:tblPr>
-        <w:tblStyle w:val="GridTable4-Accent1"/>
-        <w:tblW w:w="0" w:type="auto"/>
-        <w:tblLook w:val="04A0" w:firstRow="1" w:lastRow="0" w:firstColumn="1" w:lastColumn="0" w:noHBand="0" w:noVBand="1"/>
-      </w:tblPr>
-      <w:tblGrid>
-        <w:gridCol w:w="1696"/>
-        <w:gridCol w:w="7366"/>
-      </w:tblGrid>
-      <w:tr>
-        <w:trPr>
-          <w:cnfStyle w:val="100000000000" w:firstRow="1" w:lastRow="0" w:firstColumn="0" w:lastColumn="0" w:oddVBand="0" w:evenVBand="0" w:oddHBand="0" w:evenHBand="0" w:firstRowFirstColumn="0" w:firstRowLastColumn="0" w:lastRowFirstColumn="0" w:lastRowLastColumn="0"/>
-          <w:cantSplit/>
-          <w:tblHeader/>
-        </w:trPr>
-        <w:tc>
-          <w:tcPr>
-            <w:cnfStyle w:val="001000000000" w:firstRow="0" w:lastRow="0" w:firstColumn="1" w:lastColumn="0" w:oddVBand="0" w:evenVBand="0" w:oddHBand="0" w:evenHBand="0" w:firstRowFirstColumn="0" w:firstRowLastColumn="0" w:lastRowFirstColumn="0" w:lastRowLastColumn="0"/>
-            <w:tcW w:w="1696" w:type="dxa"/>
-            <w:hideMark/>
-          </w:tcPr>
-          <w:p>
-            <w:pPr>
-              <w:spacing w:line="285" w:lineRule="atLeast"/>
-              <w:rPr>
-                <w:rFonts w:ascii="Arial" w:eastAsia="Times New Roman" w:hAnsi="Arial" w:cs="Arial"/>
-                <w:sz w:val="20"/>
-                <w:szCs w:val="20"/>
-                <w:lang w:eastAsia="de-CH"/>
-              </w:rPr>
-            </w:pPr>
-            <w:r>
-              <w:rPr>
-                <w:rFonts w:ascii="Arial" w:eastAsia="Times New Roman" w:hAnsi="Arial" w:cs="Arial"/>
-                <w:sz w:val="20"/>
-                <w:szCs w:val="20"/>
-                <w:lang w:eastAsia="de-CH"/>
-              </w:rPr>
-              <w:t>Key</w:t>
-            </w:r>
-          </w:p>
-        </w:tc>
-        <w:tc>
-          <w:tcPr>
-            <w:tcW w:w="7366" w:type="dxa"/>
-            <w:hideMark/>
-          </w:tcPr>
-          <w:p>
-            <w:pPr>
-              <w:spacing w:line="285" w:lineRule="atLeast"/>
-              <w:cnfStyle w:val="100000000000" w:firstRow="1" w:lastRow="0" w:firstColumn="0" w:lastColumn="0" w:oddVBand="0" w:evenVBand="0" w:oddHBand="0" w:evenHBand="0" w:firstRowFirstColumn="0" w:firstRowLastColumn="0" w:lastRowFirstColumn="0" w:lastRowLastColumn="0"/>
-              <w:rPr>
-                <w:rFonts w:ascii="Arial" w:eastAsia="Times New Roman" w:hAnsi="Arial" w:cs="Arial"/>
-                <w:sz w:val="20"/>
-                <w:szCs w:val="20"/>
-                <w:lang w:eastAsia="de-CH"/>
-              </w:rPr>
-            </w:pPr>
-            <w:r>
-              <w:rPr>
-                <w:rFonts w:ascii="Arial" w:eastAsia="Times New Roman" w:hAnsi="Arial" w:cs="Arial"/>
-                <w:sz w:val="20"/>
-                <w:szCs w:val="20"/>
-                <w:lang w:eastAsia="de-CH"/>
-              </w:rPr>
-              <w:t>Value</w:t>
-            </w:r>
-          </w:p>
-        </w:tc>
-      </w:tr>
-      <w:tr>
-        <w:trPr>
-          <w:cnfStyle w:val="000000100000" w:firstRow="0" w:lastRow="0" w:firstColumn="0" w:lastColumn="0" w:oddVBand="0" w:evenVBand="0" w:oddHBand="1" w:evenHBand="0" w:firstRowFirstColumn="0" w:firstRowLastColumn="0" w:lastRowFirstColumn="0" w:lastRowLastColumn="0"/>
-          <w:cantSplit/>
-          <w:hidden/>
-        </w:trPr>
-        <w:tc>
-          <w:tcPr>
-            <w:cnfStyle w:val="001000000000" w:firstRow="0" w:lastRow="0" w:firstColumn="1" w:lastColumn="0" w:oddVBand="0" w:evenVBand="0" w:oddHBand="0" w:evenHBand="0" w:firstRowFirstColumn="0" w:firstRowLastColumn="0" w:lastRowFirstColumn="0" w:lastRowLastColumn="0"/>
-            <w:tcW w:w="1696" w:type="dxa"/>
-            <w:hideMark/>
-          </w:tcPr>
-          <w:p>
-            <w:pPr>
-              <w:spacing w:line="285" w:lineRule="atLeast"/>
-              <w:rPr>
-                <w:rFonts w:ascii="Arial" w:eastAsia="Times New Roman" w:hAnsi="Arial" w:cs="Arial"/>
-                <w:vanish/>
-                <w:color w:val="000000"/>
-                <w:sz w:val="20"/>
-                <w:szCs w:val="20"/>
-                <w:lang w:eastAsia="de-CH"/>
-              </w:rPr>
-            </w:pPr>
-            <w:r>
-              <w:rPr>
-                <w:rFonts w:ascii="Arial" w:eastAsia="Times New Roman" w:hAnsi="Arial" w:cs="Arial"/>
-                <w:vanish/>
-                <w:color w:val="000000"/>
-                <w:sz w:val="20"/>
-                <w:szCs w:val="20"/>
-                <w:lang w:eastAsia="de-CH"/>
-              </w:rPr>
-              <w:t>Key</w:t>
-            </w:r>
-          </w:p>
-        </w:tc>
-        <w:tc>
-          <w:tcPr>
-            <w:tcW w:w="7366" w:type="dxa"/>
-            <w:hideMark/>
-          </w:tcPr>
-          <w:p>
-            <w:pPr>
-              <w:spacing w:line="285" w:lineRule="atLeast"/>
-              <w:cnfStyle w:val="000000100000" w:firstRow="0" w:lastRow="0" w:firstColumn="0" w:lastColumn="0" w:oddVBand="0" w:evenVBand="0" w:oddHBand="1" w:evenHBand="0" w:firstRowFirstColumn="0" w:firstRowLastColumn="0" w:lastRowFirstColumn="0" w:lastRowLastColumn="0"/>
-              <w:rPr>
-                <w:rFonts w:ascii="Arial" w:eastAsia="Times New Roman" w:hAnsi="Arial" w:cs="Arial"/>
-                <w:b/>
-                <w:bCs/>
-                <w:vanish/>
-                <w:color w:val="000000"/>
-                <w:sz w:val="20"/>
-                <w:szCs w:val="20"/>
-                <w:lang w:eastAsia="de-CH"/>
-              </w:rPr>
-            </w:pPr>
-            <w:r>
-              <w:rPr>
-                <w:rFonts w:ascii="Arial" w:eastAsia="Times New Roman" w:hAnsi="Arial" w:cs="Arial"/>
-                <w:b/>
-                <w:bCs/>
-                <w:vanish/>
-                <w:color w:val="000000"/>
-                <w:sz w:val="20"/>
-                <w:szCs w:val="20"/>
-                <w:lang w:eastAsia="de-CH"/>
-              </w:rPr>
-              <w:t>Value</w:t>
-            </w:r>
-          </w:p>
-        </w:tc>
-      </w:tr>
-      <w:tr>
-        <w:trPr>
-          <w:cantSplit/>
-        </w:trPr>
-        <w:tc>
-          <w:tcPr>
-            <w:cnfStyle w:val="001000000000" w:firstRow="0" w:lastRow="0" w:firstColumn="1" w:lastColumn="0" w:oddVBand="0" w:evenVBand="0" w:oddHBand="0" w:evenHBand="0" w:firstRowFirstColumn="0" w:firstRowLastColumn="0" w:lastRowFirstColumn="0" w:lastRowLastColumn="0"/>
-            <w:tcW w:w="1696" w:type="dxa"/>
-            <w:hideMark/>
-          </w:tcPr>
-          <w:p>
-            <w:pPr>
-              <w:spacing w:line="285" w:lineRule="atLeast"/>
-              <w:rPr>
-                <w:rFonts w:ascii="Arial" w:eastAsia="Times New Roman" w:hAnsi="Arial" w:cs="Arial"/>
-                <w:color w:val="000000"/>
-                <w:sz w:val="20"/>
-                <w:szCs w:val="20"/>
-                <w:lang w:eastAsia="de-CH"/>
-              </w:rPr>
-            </w:pPr>
-            <w:r>
-              <w:rPr>
-                <w:rFonts w:ascii="Arial" w:eastAsia="Times New Roman" w:hAnsi="Arial" w:cs="Arial"/>
-                <w:color w:val="000000"/>
-                <w:sz w:val="20"/>
-                <w:szCs w:val="20"/>
-                <w:lang w:eastAsia="de-CH"/>
-              </w:rPr>
-              <w:t>NodeJS YSlow</w:t>
-            </w:r>
-          </w:p>
-          <w:p>
-            <w:pPr>
-              <w:spacing w:line="285" w:lineRule="atLeast"/>
-              <w:rPr>
-                <w:rFonts w:ascii="Arial" w:eastAsia="Times New Roman" w:hAnsi="Arial" w:cs="Arial"/>
-                <w:color w:val="000000"/>
-                <w:sz w:val="20"/>
-                <w:szCs w:val="20"/>
-                <w:lang w:eastAsia="de-CH"/>
-              </w:rPr>
-            </w:pPr>
-            <w:r>
-              <w:rPr>
-                <w:rFonts w:ascii="Arial" w:eastAsia="Times New Roman" w:hAnsi="Arial" w:cs="Arial"/>
-                <w:color w:val="000000"/>
-                <w:sz w:val="20"/>
-                <w:szCs w:val="20"/>
-                <w:lang w:eastAsia="de-CH"/>
-              </w:rPr>
-              <w:t>Setup</w:t>
-            </w:r>
-          </w:p>
-        </w:tc>
-        <w:tc>
-          <w:tcPr>
-            <w:tcW w:w="7366" w:type="dxa"/>
-            <w:hideMark/>
-          </w:tcPr>
-          <w:p>
-            <w:pPr>
-              <w:spacing w:line="285" w:lineRule="atLeast"/>
-              <w:cnfStyle w:val="000000000000" w:firstRow="0" w:lastRow="0" w:firstColumn="0" w:lastColumn="0" w:oddVBand="0" w:evenVBand="0" w:oddHBand="0" w:evenHBand="0" w:firstRowFirstColumn="0" w:firstRowLastColumn="0" w:lastRowFirstColumn="0" w:lastRowLastColumn="0"/>
-              <w:rPr>
-                <w:rFonts w:ascii="Arial" w:eastAsia="Times New Roman" w:hAnsi="Arial" w:cs="Arial"/>
-                <w:color w:val="000000"/>
-                <w:sz w:val="20"/>
-                <w:szCs w:val="20"/>
-                <w:lang w:val="en-US" w:eastAsia="de-CH"/>
-              </w:rPr>
-            </w:pPr>
-            <w:r>
-              <w:rPr>
-                <w:rFonts w:ascii="Arial" w:eastAsia="Times New Roman" w:hAnsi="Arial" w:cs="Arial"/>
-                <w:color w:val="000000"/>
-                <w:sz w:val="20"/>
-                <w:szCs w:val="20"/>
-                <w:lang w:val="en-US" w:eastAsia="de-CH"/>
-              </w:rPr>
-              <w:t>The following has</w:t>
-            </w:r>
-            <w:r>
-              <w:rPr>
-                <w:rFonts w:ascii="Arial" w:eastAsia="Times New Roman" w:hAnsi="Arial" w:cs="Arial"/>
-                <w:color w:val="000000"/>
-                <w:sz w:val="20"/>
-                <w:szCs w:val="20"/>
-                <w:lang w:val="en-US" w:eastAsia="de-CH"/>
-              </w:rPr>
-              <w:t xml:space="preserve"> to be done to</w:t>
-            </w:r>
-            <w:r>
-              <w:rPr>
-                <w:rFonts w:ascii="Arial" w:eastAsia="Times New Roman" w:hAnsi="Arial" w:cs="Arial"/>
-                <w:color w:val="000000"/>
-                <w:sz w:val="20"/>
-                <w:szCs w:val="20"/>
-                <w:lang w:val="en-US" w:eastAsia="de-CH"/>
-              </w:rPr>
-              <w:t xml:space="preserve"> make the NodeJS server working:</w:t>
-            </w:r>
-          </w:p>
-          <w:p>
-            <w:pPr>
-              <w:pStyle w:val="ListParagraph"/>
-              <w:numPr>
-                <w:ilvl w:val="0"/>
-                <w:numId w:val="5"/>
-              </w:numPr>
-              <w:spacing w:line="285" w:lineRule="atLeast"/>
-              <w:cnfStyle w:val="000000000000" w:firstRow="0" w:lastRow="0" w:firstColumn="0" w:lastColumn="0" w:oddVBand="0" w:evenVBand="0" w:oddHBand="0" w:evenHBand="0" w:firstRowFirstColumn="0" w:firstRowLastColumn="0" w:lastRowFirstColumn="0" w:lastRowLastColumn="0"/>
-              <w:rPr>
-                <w:rFonts w:ascii="Arial" w:eastAsia="Times New Roman" w:hAnsi="Arial" w:cs="Arial"/>
-                <w:color w:val="000000"/>
-                <w:sz w:val="20"/>
-                <w:szCs w:val="20"/>
-                <w:lang w:val="en-US" w:eastAsia="de-CH"/>
-              </w:rPr>
-            </w:pPr>
-            <w:r>
-              <w:rPr>
-                <w:rFonts w:ascii="Arial" w:eastAsia="Times New Roman" w:hAnsi="Arial" w:cs="Arial"/>
-                <w:color w:val="000000"/>
-                <w:sz w:val="20"/>
-                <w:szCs w:val="20"/>
-                <w:lang w:val="en-US" w:eastAsia="de-CH"/>
-              </w:rPr>
-              <w:t>Do the basic setup as described on the "YSlow Docu" page.</w:t>
-            </w:r>
-          </w:p>
-          <w:p>
-            <w:pPr>
-              <w:pStyle w:val="ListParagraph"/>
-              <w:numPr>
-                <w:ilvl w:val="1"/>
-                <w:numId w:val="5"/>
-              </w:numPr>
-              <w:spacing w:line="285" w:lineRule="atLeast"/>
-              <w:cnfStyle w:val="000000000000" w:firstRow="0" w:lastRow="0" w:firstColumn="0" w:lastColumn="0" w:oddVBand="0" w:evenVBand="0" w:oddHBand="0" w:evenHBand="0" w:firstRowFirstColumn="0" w:firstRowLastColumn="0" w:lastRowFirstColumn="0" w:lastRowLastColumn="0"/>
-              <w:rPr>
-                <w:rFonts w:ascii="Arial" w:eastAsia="Times New Roman" w:hAnsi="Arial" w:cs="Arial"/>
-                <w:color w:val="000000"/>
-                <w:sz w:val="20"/>
-                <w:szCs w:val="20"/>
-                <w:lang w:val="en-US" w:eastAsia="de-CH"/>
-              </w:rPr>
-            </w:pPr>
-            <w:hyperlink r:id="rId5" w:tgtFrame="_blank" w:history="1">
-              <w:r>
-                <w:rPr>
-                  <w:rFonts w:ascii="Arial" w:hAnsi="Arial" w:cs="Arial"/>
-                  <w:color w:val="3572B0"/>
-                  <w:sz w:val="20"/>
-                  <w:szCs w:val="20"/>
-                  <w:lang w:val="en-US"/>
-                </w:rPr>
-                <w:t>http://yslow.org/node-server/</w:t>
-              </w:r>
-            </w:hyperlink>
-          </w:p>
-          <w:p>
-            <w:pPr>
-              <w:pStyle w:val="ListParagraph"/>
-              <w:numPr>
-                <w:ilvl w:val="0"/>
-                <w:numId w:val="5"/>
-              </w:numPr>
-              <w:spacing w:before="150" w:line="285" w:lineRule="atLeast"/>
-              <w:cnfStyle w:val="000000000000" w:firstRow="0" w:lastRow="0" w:firstColumn="0" w:lastColumn="0" w:oddVBand="0" w:evenVBand="0" w:oddHBand="0" w:evenHBand="0" w:firstRowFirstColumn="0" w:firstRowLastColumn="0" w:lastRowFirstColumn="0" w:lastRowLastColumn="0"/>
-              <w:rPr>
-                <w:rFonts w:ascii="Arial" w:eastAsia="Times New Roman" w:hAnsi="Arial" w:cs="Arial"/>
-                <w:color w:val="000000"/>
-                <w:sz w:val="20"/>
-                <w:szCs w:val="20"/>
-                <w:lang w:val="en-US" w:eastAsia="de-CH"/>
-              </w:rPr>
-            </w:pPr>
-            <w:r>
-              <w:rPr>
-                <w:rFonts w:ascii="Arial" w:eastAsia="Times New Roman" w:hAnsi="Arial" w:cs="Arial"/>
-                <w:color w:val="000000"/>
-                <w:sz w:val="20"/>
-                <w:szCs w:val="20"/>
-                <w:lang w:val="en-US" w:eastAsia="de-CH"/>
-              </w:rPr>
-              <w:t>The package "JSDom" had to be installed separately for some unknown reason:</w:t>
-            </w:r>
-          </w:p>
-          <w:p>
-            <w:pPr>
-              <w:pStyle w:val="ListParagraph"/>
-              <w:numPr>
-                <w:ilvl w:val="1"/>
-                <w:numId w:val="5"/>
-              </w:numPr>
-              <w:spacing w:before="150" w:line="285" w:lineRule="atLeast"/>
-              <w:cnfStyle w:val="000000000000" w:firstRow="0" w:lastRow="0" w:firstColumn="0" w:lastColumn="0" w:oddVBand="0" w:evenVBand="0" w:oddHBand="0" w:evenHBand="0" w:firstRowFirstColumn="0" w:firstRowLastColumn="0" w:lastRowFirstColumn="0" w:lastRowLastColumn="0"/>
-              <w:rPr>
-                <w:rStyle w:val="HTMLCode"/>
-                <w:rFonts w:ascii="Arial" w:hAnsi="Arial" w:cs="Arial"/>
-                <w:color w:val="000000"/>
-                <w:lang w:val="en-US" w:eastAsia="de-CH"/>
-              </w:rPr>
-            </w:pPr>
-            <w:r>
-              <w:rPr>
-                <w:rStyle w:val="HTMLCode"/>
-                <w:rFonts w:eastAsiaTheme="minorHAnsi"/>
-                <w:color w:val="000000"/>
-              </w:rPr>
-              <w:t>npm install jsdom</w:t>
-            </w:r>
-          </w:p>
-          <w:p>
-            <w:pPr>
-              <w:pStyle w:val="ListParagraph"/>
-              <w:numPr>
-                <w:ilvl w:val="0"/>
-                <w:numId w:val="5"/>
-              </w:numPr>
-              <w:spacing w:before="150" w:line="285" w:lineRule="atLeast"/>
-              <w:cnfStyle w:val="000000000000" w:firstRow="0" w:lastRow="0" w:firstColumn="0" w:lastColumn="0" w:oddVBand="0" w:evenVBand="0" w:oddHBand="0" w:evenHBand="0" w:firstRowFirstColumn="0" w:firstRowLastColumn="0" w:lastRowFirstColumn="0" w:lastRowLastColumn="0"/>
-              <w:rPr>
-                <w:rFonts w:ascii="Arial" w:eastAsia="Times New Roman" w:hAnsi="Arial" w:cs="Arial"/>
-                <w:color w:val="000000"/>
-                <w:sz w:val="20"/>
-                <w:szCs w:val="20"/>
-                <w:lang w:val="en-US" w:eastAsia="de-CH"/>
-              </w:rPr>
-            </w:pPr>
-            <w:r>
-              <w:rPr>
-                <w:rFonts w:ascii="Arial" w:hAnsi="Arial" w:cs="Arial"/>
-                <w:color w:val="000000"/>
-                <w:sz w:val="20"/>
-                <w:szCs w:val="20"/>
-                <w:lang w:val="en-US"/>
-              </w:rPr>
-              <w:t>The "yslow-server.js" downloaded from the above "YSlow Docu" page had to be patched like this at the beginning of the code:</w:t>
-            </w:r>
-          </w:p>
-          <w:p>
-            <w:pPr>
-              <w:spacing w:line="285" w:lineRule="atLeast"/>
-              <w:ind w:left="1440"/>
-              <w:cnfStyle w:val="000000000000" w:firstRow="0" w:lastRow="0" w:firstColumn="0" w:lastColumn="0" w:oddVBand="0" w:evenVBand="0" w:oddHBand="0" w:evenHBand="0" w:firstRowFirstColumn="0" w:firstRowLastColumn="0" w:lastRowFirstColumn="0" w:lastRowLastColumn="0"/>
-              <w:rPr>
-                <w:rFonts w:ascii="Arial" w:eastAsia="Times New Roman" w:hAnsi="Arial" w:cs="Arial"/>
-                <w:color w:val="333333"/>
-                <w:sz w:val="20"/>
-                <w:szCs w:val="20"/>
-                <w:lang w:eastAsia="de-CH"/>
-              </w:rPr>
-            </w:pPr>
-            <w:r>
-              <w:rPr>
-                <w:rFonts w:ascii="Arial" w:eastAsia="Times New Roman" w:hAnsi="Arial" w:cs="Arial"/>
-                <w:color w:val="333333"/>
-                <w:sz w:val="20"/>
-                <w:szCs w:val="20"/>
-                <w:lang w:eastAsia="de-CH"/>
-              </w:rPr>
-              <w:t>'use strict';</w:t>
-            </w:r>
-          </w:p>
-          <w:p>
-            <w:pPr>
-              <w:spacing w:before="150" w:line="285" w:lineRule="atLeast"/>
-              <w:ind w:left="1416"/>
-              <w:cnfStyle w:val="000000000000" w:firstRow="0" w:lastRow="0" w:firstColumn="0" w:lastColumn="0" w:oddVBand="0" w:evenVBand="0" w:oddHBand="0" w:evenHBand="0" w:firstRowFirstColumn="0" w:firstRowLastColumn="0" w:lastRowFirstColumn="0" w:lastRowLastColumn="0"/>
-              <w:rPr>
-                <w:rFonts w:ascii="Arial" w:eastAsia="Times New Roman" w:hAnsi="Arial" w:cs="Arial"/>
-                <w:color w:val="333333"/>
-                <w:sz w:val="20"/>
-                <w:szCs w:val="20"/>
-                <w:lang w:eastAsia="de-CH"/>
-              </w:rPr>
-            </w:pPr>
-            <w:r>
-              <w:rPr>
-                <w:rFonts w:ascii="Arial" w:eastAsia="Times New Roman" w:hAnsi="Arial" w:cs="Arial"/>
-                <w:color w:val="339966"/>
-                <w:sz w:val="20"/>
-                <w:szCs w:val="20"/>
-                <w:lang w:eastAsia="de-CH"/>
-              </w:rPr>
-              <w:t xml:space="preserve">var jsdom = require('jsdom'); </w:t>
-            </w:r>
-            <w:r>
-              <w:rPr>
-                <w:rFonts w:ascii="Arial" w:eastAsia="Times New Roman" w:hAnsi="Arial" w:cs="Arial"/>
-                <w:color w:val="333333"/>
-                <w:sz w:val="20"/>
-                <w:szCs w:val="20"/>
-                <w:lang w:eastAsia="de-CH"/>
-              </w:rPr>
-              <w:br/>
-            </w:r>
-            <w:r>
-              <w:rPr>
-                <w:rFonts w:ascii="Arial" w:eastAsia="Times New Roman" w:hAnsi="Arial" w:cs="Arial"/>
-                <w:color w:val="339966"/>
-                <w:sz w:val="20"/>
-                <w:szCs w:val="20"/>
-                <w:lang w:eastAsia="de-CH"/>
-              </w:rPr>
-              <w:t xml:space="preserve">const { JSDOM } = jsdom; </w:t>
-            </w:r>
-            <w:r>
-              <w:rPr>
-                <w:rFonts w:ascii="Arial" w:eastAsia="Times New Roman" w:hAnsi="Arial" w:cs="Arial"/>
-                <w:color w:val="333333"/>
-                <w:sz w:val="20"/>
-                <w:szCs w:val="20"/>
-                <w:lang w:eastAsia="de-CH"/>
-              </w:rPr>
-              <w:br/>
-            </w:r>
-            <w:r>
-              <w:rPr>
-                <w:rFonts w:ascii="Arial" w:eastAsia="Times New Roman" w:hAnsi="Arial" w:cs="Arial"/>
-                <w:color w:val="339966"/>
-                <w:sz w:val="20"/>
-                <w:szCs w:val="20"/>
-                <w:lang w:eastAsia="de-CH"/>
-              </w:rPr>
-              <w:t xml:space="preserve">const { document } = (new JSDOM('')).window; </w:t>
-            </w:r>
-            <w:r>
-              <w:rPr>
-                <w:rFonts w:ascii="Arial" w:eastAsia="Times New Roman" w:hAnsi="Arial" w:cs="Arial"/>
-                <w:color w:val="333333"/>
-                <w:sz w:val="20"/>
-                <w:szCs w:val="20"/>
-                <w:lang w:eastAsia="de-CH"/>
-              </w:rPr>
-              <w:br/>
-            </w:r>
-            <w:r>
-              <w:rPr>
-                <w:rFonts w:ascii="Arial" w:eastAsia="Times New Roman" w:hAnsi="Arial" w:cs="Arial"/>
-                <w:color w:val="339966"/>
-                <w:sz w:val="20"/>
-                <w:szCs w:val="20"/>
-                <w:lang w:eastAsia="de-CH"/>
-              </w:rPr>
-              <w:t>global.document = document;</w:t>
-            </w:r>
-            <w:r>
-              <w:rPr>
-                <w:rFonts w:ascii="Arial" w:eastAsia="Times New Roman" w:hAnsi="Arial" w:cs="Arial"/>
-                <w:color w:val="333333"/>
-                <w:sz w:val="20"/>
-                <w:szCs w:val="20"/>
-                <w:lang w:eastAsia="de-CH"/>
-              </w:rPr>
-              <w:br/>
-            </w:r>
-            <w:r>
-              <w:rPr>
-                <w:rFonts w:ascii="Arial" w:eastAsia="Times New Roman" w:hAnsi="Arial" w:cs="Arial"/>
-                <w:color w:val="339966"/>
-                <w:sz w:val="20"/>
-                <w:szCs w:val="20"/>
-                <w:lang w:eastAsia="de-CH"/>
-              </w:rPr>
-              <w:t>var doc = document;</w:t>
-            </w:r>
-          </w:p>
-          <w:p>
-            <w:pPr>
-              <w:pStyle w:val="ListParagraph"/>
-              <w:spacing w:before="150" w:line="285" w:lineRule="atLeast"/>
-              <w:ind w:left="1440"/>
-              <w:cnfStyle w:val="000000000000" w:firstRow="0" w:lastRow="0" w:firstColumn="0" w:lastColumn="0" w:oddVBand="0" w:evenVBand="0" w:oddHBand="0" w:evenHBand="0" w:firstRowFirstColumn="0" w:firstRowLastColumn="0" w:lastRowFirstColumn="0" w:lastRowLastColumn="0"/>
-              <w:rPr>
-                <w:rFonts w:ascii="Arial" w:eastAsia="Times New Roman" w:hAnsi="Arial" w:cs="Arial"/>
-                <w:color w:val="333333"/>
-                <w:sz w:val="20"/>
-                <w:szCs w:val="20"/>
-                <w:lang w:val="en-US" w:eastAsia="de-CH"/>
-              </w:rPr>
-            </w:pPr>
-            <w:r>
-              <w:rPr>
-                <w:rFonts w:ascii="Arial" w:eastAsia="Times New Roman" w:hAnsi="Arial" w:cs="Arial"/>
-                <w:color w:val="333333"/>
-                <w:sz w:val="20"/>
-                <w:szCs w:val="20"/>
-                <w:lang w:val="en-US" w:eastAsia="de-CH"/>
-              </w:rPr>
-              <w:t>var express = require('express'),</w:t>
-            </w:r>
-            <w:r>
-              <w:rPr>
-                <w:rFonts w:ascii="Arial" w:eastAsia="Times New Roman" w:hAnsi="Arial" w:cs="Arial"/>
-                <w:color w:val="333333"/>
-                <w:sz w:val="20"/>
-                <w:szCs w:val="20"/>
-                <w:lang w:val="en-US" w:eastAsia="de-CH"/>
-              </w:rPr>
-              <w:br/>
-              <w:t>    YSLOW = require('yslow').YSLOW,</w:t>
-            </w:r>
-            <w:r>
-              <w:rPr>
-                <w:rFonts w:ascii="Arial" w:eastAsia="Times New Roman" w:hAnsi="Arial" w:cs="Arial"/>
-                <w:color w:val="333333"/>
-                <w:sz w:val="20"/>
-                <w:szCs w:val="20"/>
-                <w:lang w:val="en-US" w:eastAsia="de-CH"/>
-              </w:rPr>
-              <w:br/>
-              <w:t xml:space="preserve">    </w:t>
-            </w:r>
-            <w:r>
-              <w:rPr>
-                <w:rFonts w:ascii="Arial" w:eastAsia="Times New Roman" w:hAnsi="Arial" w:cs="Arial"/>
-                <w:color w:val="FF0000"/>
-                <w:sz w:val="20"/>
-                <w:szCs w:val="20"/>
-                <w:lang w:val="en-US" w:eastAsia="de-CH"/>
-              </w:rPr>
-              <w:t>/* doc = require('jsdom').jsdom(), */</w:t>
-            </w:r>
-            <w:r>
-              <w:rPr>
-                <w:rFonts w:ascii="Arial" w:eastAsia="Times New Roman" w:hAnsi="Arial" w:cs="Arial"/>
-                <w:color w:val="333333"/>
-                <w:sz w:val="20"/>
-                <w:szCs w:val="20"/>
-                <w:lang w:val="en-US" w:eastAsia="de-CH"/>
-              </w:rPr>
-              <w:br/>
-              <w:t>    http = require('http'),</w:t>
-            </w:r>
-            <w:r>
-              <w:rPr>
-                <w:rFonts w:ascii="Arial" w:eastAsia="Times New Roman" w:hAnsi="Arial" w:cs="Arial"/>
-                <w:color w:val="333333"/>
-                <w:sz w:val="20"/>
-                <w:szCs w:val="20"/>
-                <w:lang w:val="en-US" w:eastAsia="de-CH"/>
-              </w:rPr>
-              <w:br/>
-              <w:t>    url = require('url'),</w:t>
-            </w:r>
-            <w:r>
-              <w:rPr>
-                <w:rFonts w:ascii="Arial" w:eastAsia="Times New Roman" w:hAnsi="Arial" w:cs="Arial"/>
-                <w:color w:val="333333"/>
-                <w:sz w:val="20"/>
-                <w:szCs w:val="20"/>
-                <w:lang w:val="en-US" w:eastAsia="de-CH"/>
-              </w:rPr>
-              <w:br/>
-              <w:t>    fs = require('fs'), </w:t>
-            </w:r>
-            <w:r>
-              <w:rPr>
-                <w:rFonts w:ascii="Arial" w:eastAsia="Times New Roman" w:hAnsi="Arial" w:cs="Arial"/>
-                <w:color w:val="333333"/>
-                <w:sz w:val="20"/>
-                <w:szCs w:val="20"/>
-                <w:lang w:val="en-US" w:eastAsia="de-CH"/>
-              </w:rPr>
-              <w:br/>
-            </w:r>
-          </w:p>
-          <w:p>
-            <w:pPr>
-              <w:pStyle w:val="ListParagraph"/>
-              <w:numPr>
-                <w:ilvl w:val="0"/>
-                <w:numId w:val="7"/>
-              </w:numPr>
-              <w:spacing w:before="150" w:line="285" w:lineRule="atLeast"/>
-              <w:cnfStyle w:val="000000000000" w:firstRow="0" w:lastRow="0" w:firstColumn="0" w:lastColumn="0" w:oddVBand="0" w:evenVBand="0" w:oddHBand="0" w:evenHBand="0" w:firstRowFirstColumn="0" w:firstRowLastColumn="0" w:lastRowFirstColumn="0" w:lastRowLastColumn="0"/>
-              <w:rPr>
-                <w:rFonts w:ascii="Arial" w:eastAsia="Times New Roman" w:hAnsi="Arial" w:cs="Arial"/>
-                <w:color w:val="000000"/>
-                <w:sz w:val="20"/>
-                <w:szCs w:val="20"/>
-                <w:lang w:val="en-US" w:eastAsia="de-CH"/>
-              </w:rPr>
-            </w:pPr>
-            <w:r>
-              <w:rPr>
-                <w:rFonts w:ascii="Arial" w:hAnsi="Arial" w:cs="Arial"/>
-                <w:color w:val="000000"/>
-                <w:sz w:val="20"/>
-                <w:szCs w:val="20"/>
-                <w:lang w:val="en-US"/>
-              </w:rPr>
-              <w:t>When installing express, install t</w:t>
-            </w:r>
-            <w:r>
-              <w:rPr>
-                <w:rFonts w:ascii="Arial" w:hAnsi="Arial" w:cs="Arial"/>
-                <w:color w:val="000000"/>
-                <w:sz w:val="20"/>
-                <w:szCs w:val="20"/>
-                <w:lang w:val="en-US"/>
-              </w:rPr>
-              <w:t>he really old version 3.5.0. El</w:t>
-            </w:r>
-            <w:r>
-              <w:rPr>
-                <w:rFonts w:ascii="Arial" w:hAnsi="Arial" w:cs="Arial"/>
-                <w:color w:val="000000"/>
-                <w:sz w:val="20"/>
-                <w:szCs w:val="20"/>
-                <w:lang w:val="en-US"/>
-              </w:rPr>
-              <w:t>se you get an error that "Bundles are not provided by Express anymore", installing these bundles did not make it work either:</w:t>
-            </w:r>
-          </w:p>
-          <w:p>
-            <w:pPr>
-              <w:pStyle w:val="ListParagraph"/>
-              <w:numPr>
-                <w:ilvl w:val="1"/>
-                <w:numId w:val="7"/>
-              </w:numPr>
-              <w:spacing w:before="150" w:line="285" w:lineRule="atLeast"/>
-              <w:cnfStyle w:val="000000000000" w:firstRow="0" w:lastRow="0" w:firstColumn="0" w:lastColumn="0" w:oddVBand="0" w:evenVBand="0" w:oddHBand="0" w:evenHBand="0" w:firstRowFirstColumn="0" w:firstRowLastColumn="0" w:lastRowFirstColumn="0" w:lastRowLastColumn="0"/>
-              <w:rPr>
-                <w:rStyle w:val="HTMLCode"/>
-                <w:rFonts w:ascii="Arial" w:hAnsi="Arial" w:cs="Arial"/>
-                <w:color w:val="000000"/>
-                <w:lang w:val="en-US" w:eastAsia="de-CH"/>
-              </w:rPr>
-            </w:pPr>
-            <w:r>
-              <w:rPr>
-                <w:rStyle w:val="HTMLCode"/>
-                <w:rFonts w:eastAsiaTheme="minorHAnsi"/>
-                <w:color w:val="000000"/>
-                <w:lang w:val="en-US"/>
-              </w:rPr>
-              <w:t xml:space="preserve">npm install </w:t>
-            </w:r>
-            <w:r>
-              <w:rPr>
-                <w:rStyle w:val="HTMLCode"/>
-                <w:rFonts w:eastAsiaTheme="minorHAnsi"/>
-                <w:color w:val="000000"/>
-                <w:lang w:val="en-US"/>
-              </w:rPr>
-              <w:t>express@3.5.0</w:t>
-            </w:r>
-          </w:p>
-          <w:p>
-            <w:pPr>
-              <w:pStyle w:val="ListParagraph"/>
-              <w:numPr>
-                <w:ilvl w:val="0"/>
-                <w:numId w:val="7"/>
-              </w:numPr>
-              <w:spacing w:before="150" w:line="285" w:lineRule="atLeast"/>
-              <w:cnfStyle w:val="000000000000" w:firstRow="0" w:lastRow="0" w:firstColumn="0" w:lastColumn="0" w:oddVBand="0" w:evenVBand="0" w:oddHBand="0" w:evenHBand="0" w:firstRowFirstColumn="0" w:firstRowLastColumn="0" w:lastRowFirstColumn="0" w:lastRowLastColumn="0"/>
-              <w:rPr>
-                <w:rStyle w:val="HTMLCode"/>
-                <w:rFonts w:ascii="Arial" w:eastAsiaTheme="minorHAnsi" w:hAnsi="Arial" w:cs="Arial"/>
-                <w:color w:val="000000"/>
-                <w:szCs w:val="22"/>
-                <w:lang w:val="en-US"/>
-              </w:rPr>
-            </w:pPr>
-            <w:r>
-              <w:rPr>
-                <w:rFonts w:ascii="Arial" w:hAnsi="Arial" w:cs="Arial"/>
-                <w:color w:val="000000"/>
-                <w:sz w:val="20"/>
-                <w:lang w:val="en-US"/>
-              </w:rPr>
-              <w:t>The file "./custom_yslow/custom_yslow.js" is a customized yslow.js.</w:t>
-            </w:r>
-            <w:r>
-              <w:rPr>
-                <w:rFonts w:ascii="Arial" w:hAnsi="Arial" w:cs="Arial"/>
-                <w:color w:val="000000"/>
-                <w:sz w:val="20"/>
-                <w:lang w:val="en-US"/>
-              </w:rPr>
-              <w:t xml:space="preserve"> </w:t>
-            </w:r>
-            <w:r>
-              <w:rPr>
-                <w:rFonts w:ascii="Arial" w:hAnsi="Arial" w:cs="Arial"/>
-                <w:color w:val="000000"/>
-                <w:sz w:val="20"/>
-                <w:lang w:val="en-US"/>
-              </w:rPr>
-              <w:t>To deploy the file it has to be copied to NodeJS in the following location: "&lt;NODEJS_ROOT&gt;\node_modules\yslow\lib\yslow.js</w:t>
-            </w:r>
-            <w:r>
-              <w:rPr>
-                <w:rStyle w:val="HTMLCode"/>
-                <w:rFonts w:eastAsiaTheme="minorHAnsi"/>
-                <w:sz w:val="18"/>
-                <w:lang w:val="en-US"/>
-              </w:rPr>
-              <w:t xml:space="preserve"> </w:t>
-            </w:r>
-          </w:p>
-          <w:p>
-            <w:pPr>
-              <w:pStyle w:val="ListParagraph"/>
-              <w:numPr>
-                <w:ilvl w:val="0"/>
-                <w:numId w:val="7"/>
-              </w:numPr>
-              <w:spacing w:before="150" w:line="285" w:lineRule="atLeast"/>
-              <w:cnfStyle w:val="000000000000" w:firstRow="0" w:lastRow="0" w:firstColumn="0" w:lastColumn="0" w:oddVBand="0" w:evenVBand="0" w:oddHBand="0" w:evenHBand="0" w:firstRowFirstColumn="0" w:firstRowLastColumn="0" w:lastRowFirstColumn="0" w:lastRowLastColumn="0"/>
-              <w:rPr>
-                <w:rFonts w:ascii="Arial" w:hAnsi="Arial" w:cs="Arial"/>
-                <w:color w:val="000000"/>
-                <w:sz w:val="20"/>
-                <w:lang w:val="en-US"/>
-              </w:rPr>
-            </w:pPr>
-            <w:r>
-              <w:rPr>
-                <w:rFonts w:ascii="Arial" w:hAnsi="Arial" w:cs="Arial"/>
-                <w:color w:val="000000"/>
-                <w:sz w:val="20"/>
-              </w:rPr>
-              <w:t>Run NodeJS:</w:t>
-            </w:r>
-            <w:r>
-              <w:rPr>
-                <w:rStyle w:val="HTMLCode"/>
-                <w:rFonts w:eastAsiaTheme="minorHAnsi"/>
-                <w:sz w:val="18"/>
-                <w:lang w:val="en-US"/>
-              </w:rPr>
-              <w:br/>
-            </w:r>
-            <w:r>
-              <w:rPr>
-                <w:rStyle w:val="HTMLCode"/>
-                <w:rFonts w:eastAsiaTheme="minorHAnsi"/>
-                <w:color w:val="000000"/>
-                <w:lang w:val="en-US"/>
-              </w:rPr>
-              <w:t>node yslow-server.js &lt;port&gt;</w:t>
-            </w:r>
-            <w:r>
-              <w:rPr>
-                <w:rStyle w:val="HTMLCode"/>
-                <w:rFonts w:eastAsiaTheme="minorHAnsi"/>
-                <w:sz w:val="18"/>
-                <w:lang w:val="en-US"/>
-              </w:rPr>
-              <w:t xml:space="preserve">  </w:t>
-            </w:r>
-            <w:r>
-              <w:rPr>
-                <w:rStyle w:val="HTMLCode"/>
-                <w:rFonts w:eastAsiaTheme="minorHAnsi"/>
-                <w:sz w:val="18"/>
-                <w:lang w:val="en-US"/>
-              </w:rPr>
-              <w:br/>
-              <w:t xml:space="preserve">  </w:t>
-            </w:r>
-          </w:p>
-        </w:tc>
-      </w:tr>
-      <w:tr>
-        <w:trPr>
-          <w:cnfStyle w:val="000000100000" w:firstRow="0" w:lastRow="0" w:firstColumn="0" w:lastColumn="0" w:oddVBand="0" w:evenVBand="0" w:oddHBand="1" w:evenHBand="0" w:firstRowFirstColumn="0" w:firstRowLastColumn="0" w:lastRowFirstColumn="0" w:lastRowLastColumn="0"/>
-          <w:cantSplit/>
-        </w:trPr>
-        <w:tc>
-          <w:tcPr>
-            <w:cnfStyle w:val="001000000000" w:firstRow="0" w:lastRow="0" w:firstColumn="1" w:lastColumn="0" w:oddVBand="0" w:evenVBand="0" w:oddHBand="0" w:evenHBand="0" w:firstRowFirstColumn="0" w:firstRowLastColumn="0" w:lastRowFirstColumn="0" w:lastRowLastColumn="0"/>
-            <w:tcW w:w="1696" w:type="dxa"/>
-            <w:hideMark/>
-          </w:tcPr>
-          <w:p>
-            <w:pPr>
-              <w:spacing w:line="285" w:lineRule="atLeast"/>
-              <w:rPr>
-                <w:rFonts w:ascii="Arial" w:eastAsia="Times New Roman" w:hAnsi="Arial" w:cs="Arial"/>
-                <w:color w:val="000000"/>
-                <w:sz w:val="20"/>
-                <w:szCs w:val="20"/>
-                <w:lang w:val="en-US" w:eastAsia="de-CH"/>
-              </w:rPr>
-            </w:pPr>
-            <w:r>
-              <w:rPr>
-                <w:rFonts w:ascii="Arial" w:eastAsia="Times New Roman" w:hAnsi="Arial" w:cs="Arial"/>
-                <w:color w:val="000000"/>
-                <w:sz w:val="20"/>
-                <w:szCs w:val="20"/>
-                <w:lang w:val="en-US" w:eastAsia="de-CH"/>
-              </w:rPr>
-              <w:t>Page Analyzer Server</w:t>
-            </w:r>
-          </w:p>
-        </w:tc>
-        <w:tc>
-          <w:tcPr>
-            <w:tcW w:w="7366" w:type="dxa"/>
-            <w:hideMark/>
-          </w:tcPr>
-          <w:p>
-            <w:pPr>
-              <w:spacing w:line="285" w:lineRule="atLeast"/>
-              <w:cnfStyle w:val="000000100000" w:firstRow="0" w:lastRow="0" w:firstColumn="0" w:lastColumn="0" w:oddVBand="0" w:evenVBand="0" w:oddHBand="1" w:evenHBand="0" w:firstRowFirstColumn="0" w:firstRowLastColumn="0" w:lastRowFirstColumn="0" w:lastRowLastColumn="0"/>
-              <w:rPr>
-                <w:rFonts w:ascii="Arial" w:eastAsia="Times New Roman" w:hAnsi="Arial" w:cs="Arial"/>
-                <w:color w:val="000000"/>
-                <w:sz w:val="20"/>
-                <w:szCs w:val="20"/>
-                <w:lang w:val="en-US" w:eastAsia="de-CH"/>
-              </w:rPr>
-            </w:pPr>
-            <w:r>
-              <w:rPr>
-                <w:rFonts w:ascii="Arial" w:eastAsia="Times New Roman" w:hAnsi="Arial" w:cs="Arial"/>
-                <w:color w:val="000000"/>
-                <w:sz w:val="20"/>
-                <w:szCs w:val="20"/>
-                <w:lang w:val="en-US" w:eastAsia="de-CH"/>
-              </w:rPr>
-              <w:t>Deploy the file “.dist/pageanalyzer.war” in your preferred web server.</w:t>
-            </w:r>
-            <w:r>
-              <w:rPr>
-                <w:rFonts w:ascii="Arial" w:eastAsia="Times New Roman" w:hAnsi="Arial" w:cs="Arial"/>
-                <w:color w:val="000000"/>
-                <w:sz w:val="20"/>
-                <w:szCs w:val="20"/>
-                <w:lang w:val="en-US" w:eastAsia="de-CH"/>
-              </w:rPr>
-              <w:br/>
-              <w:t> </w:t>
-            </w:r>
-          </w:p>
-        </w:tc>
-      </w:tr>
-      <w:tr>
-        <w:trPr>
-          <w:cantSplit/>
-        </w:trPr>
-        <w:tc>
-          <w:tcPr>
-            <w:cnfStyle w:val="001000000000" w:firstRow="0" w:lastRow="0" w:firstColumn="1" w:lastColumn="0" w:oddVBand="0" w:evenVBand="0" w:oddHBand="0" w:evenHBand="0" w:firstRowFirstColumn="0" w:firstRowLastColumn="0" w:lastRowFirstColumn="0" w:lastRowLastColumn="0"/>
-            <w:tcW w:w="1696" w:type="dxa"/>
-          </w:tcPr>
-          <w:p>
-            <w:pPr>
-              <w:spacing w:line="285" w:lineRule="atLeast"/>
-              <w:rPr>
-                <w:rFonts w:ascii="Arial" w:eastAsia="Times New Roman" w:hAnsi="Arial" w:cs="Arial"/>
-                <w:color w:val="000000"/>
-                <w:sz w:val="20"/>
-                <w:szCs w:val="20"/>
-                <w:lang w:val="en-US" w:eastAsia="de-CH"/>
-              </w:rPr>
-            </w:pPr>
-            <w:r>
-              <w:rPr>
-                <w:rFonts w:ascii="Arial" w:eastAsia="Times New Roman" w:hAnsi="Arial" w:cs="Arial"/>
-                <w:color w:val="000000"/>
-                <w:sz w:val="20"/>
-                <w:szCs w:val="20"/>
-                <w:lang w:val="en-US" w:eastAsia="de-CH"/>
-              </w:rPr>
-              <w:t>Configure JVM</w:t>
-            </w:r>
-            <w:r>
-              <w:rPr>
-                <w:rFonts w:ascii="Arial" w:eastAsia="Times New Roman" w:hAnsi="Arial" w:cs="Arial"/>
-                <w:color w:val="000000"/>
-                <w:sz w:val="20"/>
-                <w:szCs w:val="20"/>
-                <w:lang w:val="en-US" w:eastAsia="de-CH"/>
-              </w:rPr>
-              <w:br/>
-              <w:t>properties</w:t>
-            </w:r>
-          </w:p>
-        </w:tc>
-        <w:tc>
-          <w:tcPr>
-            <w:tcW w:w="7366" w:type="dxa"/>
-          </w:tcPr>
-          <w:p>
-            <w:pPr>
-              <w:spacing w:line="285" w:lineRule="atLeast"/>
-              <w:cnfStyle w:val="000000000000" w:firstRow="0" w:lastRow="0" w:firstColumn="0" w:lastColumn="0" w:oddVBand="0" w:evenVBand="0" w:oddHBand="0" w:evenHBand="0" w:firstRowFirstColumn="0" w:firstRowLastColumn="0" w:lastRowFirstColumn="0" w:lastRowLastColumn="0"/>
-              <w:rPr>
-                <w:rFonts w:ascii="Arial" w:hAnsi="Arial" w:cs="Arial"/>
-                <w:color w:val="000000"/>
-                <w:sz w:val="20"/>
-                <w:szCs w:val="20"/>
-                <w:lang w:val="en-US"/>
-              </w:rPr>
-            </w:pPr>
-            <w:r>
-              <w:rPr>
-                <w:rFonts w:ascii="Arial" w:hAnsi="Arial" w:cs="Arial"/>
-                <w:color w:val="000000"/>
-                <w:sz w:val="20"/>
-                <w:szCs w:val="20"/>
-                <w:lang w:val="en-US"/>
-              </w:rPr>
-              <w:t>Use the following java properties for configuration</w:t>
-            </w:r>
-            <w:r>
-              <w:rPr>
-                <w:rFonts w:ascii="Arial" w:hAnsi="Arial" w:cs="Arial"/>
-                <w:color w:val="000000"/>
-                <w:sz w:val="20"/>
-                <w:szCs w:val="20"/>
-                <w:lang w:val="en-US"/>
-              </w:rPr>
-              <w:t>:</w:t>
-            </w:r>
-          </w:p>
-          <w:p>
-            <w:pPr>
-              <w:spacing w:line="285" w:lineRule="atLeast"/>
-              <w:cnfStyle w:val="000000000000" w:firstRow="0" w:lastRow="0" w:firstColumn="0" w:lastColumn="0" w:oddVBand="0" w:evenVBand="0" w:oddHBand="0" w:evenHBand="0" w:firstRowFirstColumn="0" w:firstRowLastColumn="0" w:lastRowFirstColumn="0" w:lastRowLastColumn="0"/>
-              <w:rPr>
-                <w:rFonts w:ascii="Arial" w:hAnsi="Arial" w:cs="Arial"/>
-                <w:color w:val="000000"/>
-                <w:sz w:val="20"/>
-                <w:szCs w:val="20"/>
-                <w:lang w:val="en-US"/>
-              </w:rPr>
-            </w:pPr>
-          </w:p>
-          <w:p>
-            <w:pPr>
-              <w:spacing w:line="285" w:lineRule="atLeast"/>
-              <w:cnfStyle w:val="000000000000" w:firstRow="0" w:lastRow="0" w:firstColumn="0" w:lastColumn="0" w:oddVBand="0" w:evenVBand="0" w:oddHBand="0" w:evenHBand="0" w:firstRowFirstColumn="0" w:firstRowLastColumn="0" w:lastRowFirstColumn="0" w:lastRowLastColumn="0"/>
-              <w:rPr>
-                <w:rFonts w:ascii="Arial" w:hAnsi="Arial" w:cs="Arial"/>
-                <w:color w:val="000000"/>
-                <w:sz w:val="16"/>
-                <w:szCs w:val="20"/>
-                <w:lang w:val="en-US"/>
-              </w:rPr>
-            </w:pPr>
-            <w:r>
-              <w:rPr>
-                <w:rFonts w:ascii="Arial" w:hAnsi="Arial" w:cs="Arial"/>
-                <w:color w:val="000000"/>
-                <w:sz w:val="16"/>
-                <w:szCs w:val="20"/>
-                <w:lang w:val="en-US"/>
-              </w:rPr>
-              <w:t># The host of the YSlow nodeJS server (Default: 'localhost')</w:t>
-            </w:r>
-          </w:p>
-          <w:p>
-            <w:pPr>
-              <w:spacing w:line="285" w:lineRule="atLeast"/>
-              <w:cnfStyle w:val="000000000000" w:firstRow="0" w:lastRow="0" w:firstColumn="0" w:lastColumn="0" w:oddVBand="0" w:evenVBand="0" w:oddHBand="0" w:evenHBand="0" w:firstRowFirstColumn="0" w:firstRowLastColumn="0" w:lastRowFirstColumn="0" w:lastRowLastColumn="0"/>
-              <w:rPr>
-                <w:rFonts w:ascii="Arial" w:hAnsi="Arial" w:cs="Arial"/>
-                <w:color w:val="000000"/>
-                <w:sz w:val="16"/>
-                <w:szCs w:val="20"/>
-                <w:lang w:val="en-US"/>
-              </w:rPr>
-            </w:pPr>
-            <w:r>
-              <w:rPr>
-                <w:rFonts w:ascii="Arial" w:hAnsi="Arial" w:cs="Arial"/>
-                <w:color w:val="000000"/>
-                <w:sz w:val="16"/>
-                <w:szCs w:val="20"/>
-                <w:lang w:val="en-US"/>
-              </w:rPr>
-              <w:t>-Dpageanalyzer.nodejs.hostname=127.0.0.1</w:t>
-            </w:r>
-          </w:p>
-          <w:p>
-            <w:pPr>
-              <w:spacing w:line="285" w:lineRule="atLeast"/>
-              <w:cnfStyle w:val="000000000000" w:firstRow="0" w:lastRow="0" w:firstColumn="0" w:lastColumn="0" w:oddVBand="0" w:evenVBand="0" w:oddHBand="0" w:evenHBand="0" w:firstRowFirstColumn="0" w:firstRowLastColumn="0" w:lastRowFirstColumn="0" w:lastRowLastColumn="0"/>
-              <w:rPr>
-                <w:rFonts w:ascii="Arial" w:hAnsi="Arial" w:cs="Arial"/>
-                <w:color w:val="000000"/>
-                <w:sz w:val="16"/>
-                <w:szCs w:val="20"/>
-                <w:lang w:val="en-US"/>
-              </w:rPr>
-            </w:pPr>
-            <w:r>
-              <w:rPr>
-                <w:rFonts w:ascii="Arial" w:hAnsi="Arial" w:cs="Arial"/>
-                <w:color w:val="000000"/>
-                <w:sz w:val="16"/>
-                <w:szCs w:val="20"/>
-                <w:lang w:val="en-US"/>
-              </w:rPr>
-              <w:t xml:space="preserve"> </w:t>
-            </w:r>
-          </w:p>
-          <w:p>
-            <w:pPr>
-              <w:spacing w:line="285" w:lineRule="atLeast"/>
-              <w:cnfStyle w:val="000000000000" w:firstRow="0" w:lastRow="0" w:firstColumn="0" w:lastColumn="0" w:oddVBand="0" w:evenVBand="0" w:oddHBand="0" w:evenHBand="0" w:firstRowFirstColumn="0" w:firstRowLastColumn="0" w:lastRowFirstColumn="0" w:lastRowLastColumn="0"/>
-              <w:rPr>
-                <w:rFonts w:ascii="Arial" w:hAnsi="Arial" w:cs="Arial"/>
-                <w:color w:val="000000"/>
-                <w:sz w:val="16"/>
-                <w:szCs w:val="20"/>
-                <w:lang w:val="en-US"/>
-              </w:rPr>
-            </w:pPr>
-            <w:r>
-              <w:rPr>
-                <w:rFonts w:ascii="Arial" w:hAnsi="Arial" w:cs="Arial"/>
-                <w:color w:val="000000"/>
-                <w:sz w:val="16"/>
-                <w:szCs w:val="20"/>
-                <w:lang w:val="en-US"/>
-              </w:rPr>
-              <w:t xml:space="preserve"># The port of the YSlow nodeJS server (Default: '9999') </w:t>
-            </w:r>
-          </w:p>
-          <w:p>
-            <w:pPr>
-              <w:spacing w:line="285" w:lineRule="atLeast"/>
-              <w:cnfStyle w:val="000000000000" w:firstRow="0" w:lastRow="0" w:firstColumn="0" w:lastColumn="0" w:oddVBand="0" w:evenVBand="0" w:oddHBand="0" w:evenHBand="0" w:firstRowFirstColumn="0" w:firstRowLastColumn="0" w:lastRowFirstColumn="0" w:lastRowLastColumn="0"/>
-              <w:rPr>
-                <w:rFonts w:ascii="Arial" w:hAnsi="Arial" w:cs="Arial"/>
-                <w:color w:val="000000"/>
-                <w:sz w:val="16"/>
-                <w:szCs w:val="20"/>
-                <w:lang w:val="en-US"/>
-              </w:rPr>
-            </w:pPr>
-            <w:r>
-              <w:rPr>
-                <w:rFonts w:ascii="Arial" w:hAnsi="Arial" w:cs="Arial"/>
-                <w:color w:val="000000"/>
-                <w:sz w:val="16"/>
-                <w:szCs w:val="20"/>
-                <w:lang w:val="en-US"/>
-              </w:rPr>
-              <w:t>-Dpageanalyzer.nodejs.port=9999</w:t>
-            </w:r>
-          </w:p>
-          <w:p>
-            <w:pPr>
-              <w:spacing w:line="285" w:lineRule="atLeast"/>
-              <w:cnfStyle w:val="000000000000" w:firstRow="0" w:lastRow="0" w:firstColumn="0" w:lastColumn="0" w:oddVBand="0" w:evenVBand="0" w:oddHBand="0" w:evenHBand="0" w:firstRowFirstColumn="0" w:firstRowLastColumn="0" w:lastRowFirstColumn="0" w:lastRowLastColumn="0"/>
-              <w:rPr>
-                <w:rFonts w:ascii="Arial" w:hAnsi="Arial" w:cs="Arial"/>
-                <w:color w:val="000000"/>
-                <w:sz w:val="16"/>
-                <w:szCs w:val="20"/>
-                <w:lang w:val="en-US"/>
-              </w:rPr>
-            </w:pPr>
-          </w:p>
-          <w:p>
-            <w:pPr>
-              <w:spacing w:line="285" w:lineRule="atLeast"/>
-              <w:cnfStyle w:val="000000000000" w:firstRow="0" w:lastRow="0" w:firstColumn="0" w:lastColumn="0" w:oddVBand="0" w:evenVBand="0" w:oddHBand="0" w:evenHBand="0" w:firstRowFirstColumn="0" w:firstRowLastColumn="0" w:lastRowFirstColumn="0" w:lastRowLastColumn="0"/>
-              <w:rPr>
-                <w:rFonts w:ascii="Arial" w:hAnsi="Arial" w:cs="Arial"/>
-                <w:color w:val="000000"/>
-                <w:sz w:val="16"/>
-                <w:szCs w:val="20"/>
-                <w:lang w:val="en-US"/>
-              </w:rPr>
-            </w:pPr>
-            <w:r>
-              <w:rPr>
-                <w:rFonts w:ascii="Arial" w:hAnsi="Arial" w:cs="Arial"/>
-                <w:color w:val="000000"/>
-                <w:sz w:val="16"/>
-                <w:szCs w:val="20"/>
-                <w:lang w:val="en-US"/>
-              </w:rPr>
-              <w:t># The support details as semicolon separated string included on the docu page (Default: null)</w:t>
-            </w:r>
-          </w:p>
-          <w:p>
-            <w:pPr>
-              <w:spacing w:line="285" w:lineRule="atLeast"/>
-              <w:cnfStyle w:val="000000000000" w:firstRow="0" w:lastRow="0" w:firstColumn="0" w:lastColumn="0" w:oddVBand="0" w:evenVBand="0" w:oddHBand="0" w:evenHBand="0" w:firstRowFirstColumn="0" w:firstRowLastColumn="0" w:lastRowFirstColumn="0" w:lastRowLastColumn="0"/>
-              <w:rPr>
-                <w:rFonts w:ascii="Arial" w:hAnsi="Arial" w:cs="Arial"/>
-                <w:color w:val="000000"/>
-                <w:sz w:val="16"/>
-                <w:szCs w:val="20"/>
-                <w:lang w:val="fr-CH"/>
-              </w:rPr>
-            </w:pPr>
-            <w:r>
-              <w:rPr>
-                <w:rFonts w:ascii="Arial" w:hAnsi="Arial" w:cs="Arial"/>
-                <w:color w:val="000000"/>
-                <w:sz w:val="16"/>
-                <w:szCs w:val="20"/>
-                <w:lang w:val="fr-CH"/>
-              </w:rPr>
-              <w:t>-Dpageanalyzer.support.details="Phone: +4100 000 00 00;Email: foo@bar.com"</w:t>
-            </w:r>
-          </w:p>
-          <w:p>
-            <w:pPr>
-              <w:spacing w:line="285" w:lineRule="atLeast"/>
-              <w:cnfStyle w:val="000000000000" w:firstRow="0" w:lastRow="0" w:firstColumn="0" w:lastColumn="0" w:oddVBand="0" w:evenVBand="0" w:oddHBand="0" w:evenHBand="0" w:firstRowFirstColumn="0" w:firstRowLastColumn="0" w:lastRowFirstColumn="0" w:lastRowLastColumn="0"/>
-              <w:rPr>
-                <w:rFonts w:ascii="Arial" w:eastAsia="Times New Roman" w:hAnsi="Arial" w:cs="Arial"/>
-                <w:color w:val="000000"/>
-                <w:sz w:val="20"/>
-                <w:szCs w:val="20"/>
-                <w:lang w:val="en-US" w:eastAsia="de-CH"/>
-              </w:rPr>
-            </w:pPr>
-          </w:p>
-        </w:tc>
-      </w:tr>
-      <w:tr>
-        <w:trPr>
-          <w:cnfStyle w:val="000000100000" w:firstRow="0" w:lastRow="0" w:firstColumn="0" w:lastColumn="0" w:oddVBand="0" w:evenVBand="0" w:oddHBand="1" w:evenHBand="0" w:firstRowFirstColumn="0" w:firstRowLastColumn="0" w:lastRowFirstColumn="0" w:lastRowLastColumn="0"/>
-          <w:cantSplit/>
-        </w:trPr>
-        <w:tc>
-          <w:tcPr>
-            <w:cnfStyle w:val="001000000000" w:firstRow="0" w:lastRow="0" w:firstColumn="1" w:lastColumn="0" w:oddVBand="0" w:evenVBand="0" w:oddHBand="0" w:evenHBand="0" w:firstRowFirstColumn="0" w:firstRowLastColumn="0" w:lastRowFirstColumn="0" w:lastRowLastColumn="0"/>
-            <w:tcW w:w="1696" w:type="dxa"/>
-          </w:tcPr>
-          <w:p>
-            <w:pPr>
-              <w:spacing w:line="285" w:lineRule="atLeast"/>
-              <w:rPr>
-                <w:rFonts w:ascii="Arial" w:eastAsia="Times New Roman" w:hAnsi="Arial" w:cs="Arial"/>
-                <w:color w:val="000000"/>
-                <w:sz w:val="20"/>
-                <w:szCs w:val="20"/>
-                <w:lang w:val="en-US" w:eastAsia="de-CH"/>
-              </w:rPr>
-            </w:pPr>
-            <w:r>
-              <w:rPr>
-                <w:rFonts w:ascii="Arial" w:eastAsia="Times New Roman" w:hAnsi="Arial" w:cs="Arial"/>
-                <w:color w:val="000000"/>
-                <w:sz w:val="20"/>
-                <w:szCs w:val="20"/>
-                <w:lang w:val="en-US" w:eastAsia="de-CH"/>
-              </w:rPr>
-              <w:lastRenderedPageBreak/>
-              <w:t xml:space="preserve">Configure </w:t>
-            </w:r>
-            <w:r>
-              <w:rPr>
-                <w:rFonts w:ascii="Arial" w:eastAsia="Times New Roman" w:hAnsi="Arial" w:cs="Arial"/>
-                <w:color w:val="000000"/>
-                <w:sz w:val="20"/>
-                <w:szCs w:val="20"/>
-                <w:lang w:val="en-US" w:eastAsia="de-CH"/>
-              </w:rPr>
-              <w:t>server</w:t>
-            </w:r>
-            <w:r>
-              <w:rPr>
-                <w:rFonts w:ascii="Arial" w:eastAsia="Times New Roman" w:hAnsi="Arial" w:cs="Arial"/>
-                <w:color w:val="000000"/>
-                <w:sz w:val="20"/>
-                <w:szCs w:val="20"/>
-                <w:lang w:val="en-US" w:eastAsia="de-CH"/>
-              </w:rPr>
-              <w:br/>
-              <w:t>properties</w:t>
-            </w:r>
-          </w:p>
-        </w:tc>
-        <w:tc>
-          <w:tcPr>
-            <w:tcW w:w="7366" w:type="dxa"/>
-          </w:tcPr>
-          <w:p>
-            <w:pPr>
-              <w:spacing w:line="285" w:lineRule="atLeast"/>
-              <w:cnfStyle w:val="000000100000" w:firstRow="0" w:lastRow="0" w:firstColumn="0" w:lastColumn="0" w:oddVBand="0" w:evenVBand="0" w:oddHBand="1" w:evenHBand="0" w:firstRowFirstColumn="0" w:firstRowLastColumn="0" w:lastRowFirstColumn="0" w:lastRowLastColumn="0"/>
-              <w:rPr>
-                <w:rFonts w:ascii="Arial" w:eastAsia="Times New Roman" w:hAnsi="Arial" w:cs="Arial"/>
-                <w:color w:val="000000"/>
-                <w:sz w:val="16"/>
-                <w:szCs w:val="20"/>
-                <w:lang w:val="en-US" w:eastAsia="de-CH"/>
-              </w:rPr>
-            </w:pPr>
-            <w:r>
-              <w:rPr>
-                <w:rFonts w:ascii="Courier New" w:eastAsia="Times New Roman" w:hAnsi="Courier New" w:cs="Courier New"/>
-                <w:color w:val="000000"/>
-                <w:sz w:val="16"/>
-                <w:szCs w:val="20"/>
-                <w:lang w:val="en-US" w:eastAsia="de-CH"/>
-              </w:rPr>
-              <w:t>The following is an example for JBoss web server, this was added to standalone.xml:</w:t>
-            </w:r>
-            <w:r>
-              <w:rPr>
-                <w:rFonts w:ascii="Courier New" w:eastAsia="Times New Roman" w:hAnsi="Courier New" w:cs="Courier New"/>
-                <w:color w:val="000000"/>
-                <w:sz w:val="16"/>
-                <w:szCs w:val="20"/>
-                <w:lang w:val="en-US" w:eastAsia="de-CH"/>
-              </w:rPr>
-              <w:br/>
-            </w:r>
-            <w:r>
-              <w:rPr>
-                <w:rFonts w:ascii="Courier New" w:eastAsia="Times New Roman" w:hAnsi="Courier New" w:cs="Courier New"/>
-                <w:color w:val="000000"/>
-                <w:sz w:val="16"/>
-                <w:szCs w:val="20"/>
-                <w:lang w:val="en-US" w:eastAsia="de-CH"/>
-              </w:rPr>
-              <w:t>&lt;server&gt;</w:t>
-            </w:r>
-          </w:p>
-          <w:p>
-            <w:pPr>
-              <w:spacing w:line="285" w:lineRule="atLeast"/>
-              <w:cnfStyle w:val="000000100000" w:firstRow="0" w:lastRow="0" w:firstColumn="0" w:lastColumn="0" w:oddVBand="0" w:evenVBand="0" w:oddHBand="1" w:evenHBand="0" w:firstRowFirstColumn="0" w:firstRowLastColumn="0" w:lastRowFirstColumn="0" w:lastRowLastColumn="0"/>
-              <w:rPr>
-                <w:rFonts w:ascii="Arial" w:eastAsia="Times New Roman" w:hAnsi="Arial" w:cs="Arial"/>
-                <w:color w:val="000000"/>
-                <w:sz w:val="16"/>
-                <w:szCs w:val="20"/>
-                <w:lang w:val="en-US" w:eastAsia="de-CH"/>
-              </w:rPr>
-            </w:pPr>
-            <w:r>
-              <w:rPr>
-                <w:rFonts w:ascii="Courier New" w:eastAsia="Times New Roman" w:hAnsi="Courier New" w:cs="Courier New"/>
-                <w:color w:val="000000"/>
-                <w:sz w:val="16"/>
-                <w:szCs w:val="20"/>
-                <w:lang w:val="en-US" w:eastAsia="de-CH"/>
-              </w:rPr>
-              <w:t> ...</w:t>
-            </w:r>
-          </w:p>
-          <w:p>
-            <w:pPr>
-              <w:spacing w:line="285" w:lineRule="atLeast"/>
-              <w:cnfStyle w:val="000000100000" w:firstRow="0" w:lastRow="0" w:firstColumn="0" w:lastColumn="0" w:oddVBand="0" w:evenVBand="0" w:oddHBand="1" w:evenHBand="0" w:firstRowFirstColumn="0" w:firstRowLastColumn="0" w:lastRowFirstColumn="0" w:lastRowLastColumn="0"/>
-              <w:rPr>
-                <w:rFonts w:ascii="Arial" w:eastAsia="Times New Roman" w:hAnsi="Arial" w:cs="Arial"/>
-                <w:color w:val="000000"/>
-                <w:sz w:val="16"/>
-                <w:szCs w:val="20"/>
-                <w:lang w:val="en-US" w:eastAsia="de-CH"/>
-              </w:rPr>
-            </w:pPr>
-            <w:r>
-              <w:rPr>
-                <w:rFonts w:ascii="Courier New" w:eastAsia="Times New Roman" w:hAnsi="Courier New" w:cs="Courier New"/>
-                <w:color w:val="000000"/>
-                <w:sz w:val="16"/>
-                <w:szCs w:val="20"/>
-                <w:lang w:val="en-US" w:eastAsia="de-CH"/>
-              </w:rPr>
-              <w:t>    &lt;system-properties&gt;</w:t>
-            </w:r>
-          </w:p>
-          <w:p>
-            <w:pPr>
-              <w:spacing w:line="285" w:lineRule="atLeast"/>
-              <w:cnfStyle w:val="000000100000" w:firstRow="0" w:lastRow="0" w:firstColumn="0" w:lastColumn="0" w:oddVBand="0" w:evenVBand="0" w:oddHBand="1" w:evenHBand="0" w:firstRowFirstColumn="0" w:firstRowLastColumn="0" w:lastRowFirstColumn="0" w:lastRowLastColumn="0"/>
-              <w:rPr>
-                <w:rFonts w:ascii="Arial" w:eastAsia="Times New Roman" w:hAnsi="Arial" w:cs="Arial"/>
-                <w:color w:val="000000"/>
-                <w:sz w:val="16"/>
-                <w:szCs w:val="20"/>
-                <w:lang w:val="en-US" w:eastAsia="de-CH"/>
-              </w:rPr>
-            </w:pPr>
-            <w:r>
-              <w:rPr>
-                <w:rFonts w:ascii="Courier New" w:eastAsia="Times New Roman" w:hAnsi="Courier New" w:cs="Courier New"/>
-                <w:color w:val="000000"/>
-                <w:sz w:val="16"/>
-                <w:szCs w:val="20"/>
-                <w:lang w:val="en-US" w:eastAsia="de-CH"/>
-              </w:rPr>
-              <w:t>        &lt;property name="pageanalyzer.nodejs.hostname"</w:t>
-            </w:r>
-            <w:r>
-              <w:rPr>
-                <w:rFonts w:ascii="Arial" w:eastAsia="Times New Roman" w:hAnsi="Arial" w:cs="Arial"/>
-                <w:color w:val="000000"/>
-                <w:sz w:val="16"/>
-                <w:szCs w:val="20"/>
-                <w:lang w:val="en-US" w:eastAsia="de-CH"/>
-              </w:rPr>
-              <w:t xml:space="preserve"> </w:t>
-            </w:r>
-            <w:r>
-              <w:rPr>
-                <w:rFonts w:ascii="Courier New" w:eastAsia="Times New Roman" w:hAnsi="Courier New" w:cs="Courier New"/>
-                <w:color w:val="000000"/>
-                <w:sz w:val="16"/>
-                <w:szCs w:val="20"/>
-                <w:lang w:val="en-US" w:eastAsia="de-CH"/>
-              </w:rPr>
-              <w:t>value="127.0.0.1"/&gt;</w:t>
-            </w:r>
-          </w:p>
-          <w:p>
-            <w:pPr>
-              <w:spacing w:line="285" w:lineRule="atLeast"/>
-              <w:cnfStyle w:val="000000100000" w:firstRow="0" w:lastRow="0" w:firstColumn="0" w:lastColumn="0" w:oddVBand="0" w:evenVBand="0" w:oddHBand="1" w:evenHBand="0" w:firstRowFirstColumn="0" w:firstRowLastColumn="0" w:lastRowFirstColumn="0" w:lastRowLastColumn="0"/>
-              <w:rPr>
-                <w:rFonts w:ascii="Arial" w:eastAsia="Times New Roman" w:hAnsi="Arial" w:cs="Arial"/>
-                <w:color w:val="000000"/>
-                <w:sz w:val="16"/>
-                <w:szCs w:val="20"/>
-                <w:lang w:val="en-US" w:eastAsia="de-CH"/>
-              </w:rPr>
-            </w:pPr>
-            <w:r>
-              <w:rPr>
-                <w:rFonts w:ascii="Courier New" w:eastAsia="Times New Roman" w:hAnsi="Courier New" w:cs="Courier New"/>
-                <w:color w:val="000000"/>
-                <w:sz w:val="16"/>
-                <w:szCs w:val="20"/>
-                <w:lang w:val="en-US" w:eastAsia="de-CH"/>
-              </w:rPr>
-              <w:t>        &lt;property name="pageanalyzer.nodejs.port"</w:t>
-            </w:r>
-            <w:r>
-              <w:rPr>
-                <w:rFonts w:ascii="Arial" w:eastAsia="Times New Roman" w:hAnsi="Arial" w:cs="Arial"/>
-                <w:color w:val="000000"/>
-                <w:sz w:val="16"/>
-                <w:szCs w:val="20"/>
-                <w:lang w:val="en-US" w:eastAsia="de-CH"/>
-              </w:rPr>
-              <w:t xml:space="preserve"> </w:t>
-            </w:r>
-            <w:r>
-              <w:rPr>
-                <w:rFonts w:ascii="Courier New" w:eastAsia="Times New Roman" w:hAnsi="Courier New" w:cs="Courier New"/>
-                <w:color w:val="000000"/>
-                <w:sz w:val="16"/>
-                <w:szCs w:val="20"/>
-                <w:lang w:val="en-US" w:eastAsia="de-CH"/>
-              </w:rPr>
-              <w:t>value="9999"/&gt;</w:t>
-            </w:r>
-          </w:p>
-          <w:p>
-            <w:pPr>
-              <w:spacing w:line="285" w:lineRule="atLeast"/>
-              <w:cnfStyle w:val="000000100000" w:firstRow="0" w:lastRow="0" w:firstColumn="0" w:lastColumn="0" w:oddVBand="0" w:evenVBand="0" w:oddHBand="1" w:evenHBand="0" w:firstRowFirstColumn="0" w:firstRowLastColumn="0" w:lastRowFirstColumn="0" w:lastRowLastColumn="0"/>
-              <w:rPr>
-                <w:rFonts w:ascii="Arial" w:eastAsia="Times New Roman" w:hAnsi="Arial" w:cs="Arial"/>
-                <w:color w:val="000000"/>
-                <w:sz w:val="16"/>
-                <w:szCs w:val="20"/>
-                <w:lang w:val="en-US" w:eastAsia="de-CH"/>
-              </w:rPr>
-            </w:pPr>
-            <w:r>
-              <w:rPr>
-                <w:rFonts w:ascii="Courier New" w:eastAsia="Times New Roman" w:hAnsi="Courier New" w:cs="Courier New"/>
-                <w:color w:val="000000"/>
-                <w:sz w:val="16"/>
-                <w:szCs w:val="20"/>
-                <w:lang w:val="en-US" w:eastAsia="de-CH"/>
-              </w:rPr>
-              <w:t>        &lt;property name="pageanalyzer.support.details"</w:t>
-            </w:r>
-            <w:r>
-              <w:rPr>
-                <w:rFonts w:ascii="Arial" w:eastAsia="Times New Roman" w:hAnsi="Arial" w:cs="Arial"/>
-                <w:color w:val="000000"/>
-                <w:sz w:val="16"/>
-                <w:szCs w:val="20"/>
-                <w:lang w:val="en-US" w:eastAsia="de-CH"/>
-              </w:rPr>
-              <w:t xml:space="preserve"> </w:t>
-            </w:r>
-            <w:r>
-              <w:rPr>
-                <w:rFonts w:ascii="Courier New" w:eastAsia="Times New Roman" w:hAnsi="Courier New" w:cs="Courier New"/>
-                <w:color w:val="000000"/>
-                <w:sz w:val="16"/>
-                <w:szCs w:val="20"/>
-                <w:lang w:val="en-US" w:eastAsia="de-CH"/>
-              </w:rPr>
-              <w:t>value="</w:t>
-            </w:r>
-            <w:r>
-              <w:rPr>
-                <w:lang w:val="en-US"/>
-              </w:rPr>
-              <w:t xml:space="preserve"> </w:t>
-            </w:r>
-            <w:r>
-              <w:rPr>
-                <w:rFonts w:ascii="Courier New" w:eastAsia="Times New Roman" w:hAnsi="Courier New" w:cs="Courier New"/>
-                <w:color w:val="000000"/>
-                <w:sz w:val="16"/>
-                <w:szCs w:val="20"/>
-                <w:lang w:val="en-US" w:eastAsia="de-CH"/>
-              </w:rPr>
-              <w:t>Phone: +4100 000 00 00;Email: foo@bar.com</w:t>
-            </w:r>
-            <w:r>
-              <w:rPr>
-                <w:rFonts w:ascii="Courier New" w:eastAsia="Times New Roman" w:hAnsi="Courier New" w:cs="Courier New"/>
-                <w:color w:val="000000"/>
-                <w:sz w:val="16"/>
-                <w:szCs w:val="20"/>
-                <w:lang w:val="en-US" w:eastAsia="de-CH"/>
-              </w:rPr>
-              <w:t>”</w:t>
-            </w:r>
-            <w:r>
-              <w:rPr>
-                <w:rFonts w:ascii="Arial" w:eastAsia="Times New Roman" w:hAnsi="Arial" w:cs="Arial"/>
-                <w:color w:val="000000"/>
-                <w:sz w:val="16"/>
-                <w:szCs w:val="20"/>
-                <w:lang w:val="en-US" w:eastAsia="de-CH"/>
-              </w:rPr>
-              <w:t xml:space="preserve"> </w:t>
-            </w:r>
-            <w:r>
-              <w:rPr>
-                <w:rFonts w:ascii="Courier New" w:eastAsia="Times New Roman" w:hAnsi="Courier New" w:cs="Courier New"/>
-                <w:color w:val="000000"/>
-                <w:sz w:val="16"/>
-                <w:szCs w:val="20"/>
-                <w:lang w:val="en-US" w:eastAsia="de-CH"/>
-              </w:rPr>
-              <w:t>/&gt;</w:t>
-            </w:r>
-          </w:p>
-          <w:p>
-            <w:pPr>
-              <w:spacing w:line="285" w:lineRule="atLeast"/>
-              <w:cnfStyle w:val="000000100000" w:firstRow="0" w:lastRow="0" w:firstColumn="0" w:lastColumn="0" w:oddVBand="0" w:evenVBand="0" w:oddHBand="1" w:evenHBand="0" w:firstRowFirstColumn="0" w:firstRowLastColumn="0" w:lastRowFirstColumn="0" w:lastRowLastColumn="0"/>
-              <w:rPr>
-                <w:rFonts w:ascii="Arial" w:hAnsi="Arial" w:cs="Arial"/>
-                <w:color w:val="000000"/>
-                <w:sz w:val="20"/>
-                <w:szCs w:val="20"/>
-                <w:lang w:val="en-US"/>
-              </w:rPr>
-            </w:pPr>
-            <w:r>
-              <w:rPr>
-                <w:rFonts w:ascii="Courier New" w:eastAsia="Times New Roman" w:hAnsi="Courier New" w:cs="Courier New"/>
-                <w:color w:val="000000"/>
-                <w:sz w:val="16"/>
-                <w:szCs w:val="20"/>
-                <w:lang w:val="en-US" w:eastAsia="de-CH"/>
-              </w:rPr>
-              <w:t>    </w:t>
-            </w:r>
-            <w:r>
-              <w:rPr>
-                <w:rFonts w:ascii="Courier New" w:eastAsia="Times New Roman" w:hAnsi="Courier New" w:cs="Courier New"/>
-                <w:color w:val="000000"/>
-                <w:sz w:val="16"/>
-                <w:szCs w:val="20"/>
-                <w:lang w:eastAsia="de-CH"/>
-              </w:rPr>
-              <w:t>&lt;/system-properties&gt;</w:t>
-            </w:r>
-            <w:r>
-              <w:rPr>
-                <w:rFonts w:ascii="Courier New" w:eastAsia="Times New Roman" w:hAnsi="Courier New" w:cs="Courier New"/>
-                <w:color w:val="000000"/>
-                <w:sz w:val="16"/>
-                <w:szCs w:val="20"/>
-                <w:lang w:eastAsia="de-CH"/>
-              </w:rPr>
-              <w:br/>
-              <w:t xml:space="preserve"> ...</w:t>
-            </w:r>
-          </w:p>
-        </w:tc>
-      </w:tr>
-    </w:tbl>
     <w:p>
       <w:pPr>
         <w:rPr>
           <w:lang w:val="en-US"/>
         </w:rPr>
       </w:pPr>
+      <w:r>
+        <w:rPr>
+          <w:lang w:val="en-US"/>
+        </w:rPr>
+        <w:t>Extract the zip file and start the .jar-File by executing “start.cmd”</w:t>
+      </w:r>
+      <w:bookmarkStart w:id="0" w:name="_GoBack"/>
+      <w:bookmarkEnd w:id="0"/>
+      <w:r>
+        <w:rPr>
+          <w:lang w:val="en-US"/>
+        </w:rPr>
+        <w:t>.</w:t>
+      </w:r>
     </w:p>
     <w:p>
       <w:pPr>
-        <w:pStyle w:val="Heading1"/>
+        <w:pStyle w:val="berschrift1"/>
         <w:rPr>
           <w:rFonts w:eastAsia="Times New Roman"/>
           <w:lang w:val="en-US" w:eastAsia="de-CH"/>
@@ -1598,7 +70,7 @@
     </w:p>
     <w:p>
       <w:pPr>
-        <w:pStyle w:val="ListParagraph"/>
+        <w:pStyle w:val="Listenabsatz"/>
         <w:numPr>
           <w:ilvl w:val="0"/>
           <w:numId w:val="8"/>
@@ -1635,7 +107,7 @@
     </w:p>
     <w:p>
       <w:pPr>
-        <w:pStyle w:val="ListParagraph"/>
+        <w:pStyle w:val="Listenabsatz"/>
         <w:numPr>
           <w:ilvl w:val="0"/>
           <w:numId w:val="8"/>
@@ -1657,8 +129,6 @@
         </w:rPr>
         <w:t>,</w:t>
       </w:r>
-      <w:bookmarkStart w:id="0" w:name="_GoBack"/>
-      <w:bookmarkEnd w:id="0"/>
       <w:r>
         <w:rPr>
           <w:lang w:val="en-US" w:eastAsia="de-CH"/>
@@ -1668,7 +138,7 @@
     </w:p>
     <w:p>
       <w:pPr>
-        <w:pStyle w:val="ListParagraph"/>
+        <w:pStyle w:val="Listenabsatz"/>
         <w:numPr>
           <w:ilvl w:val="1"/>
           <w:numId w:val="8"/>
@@ -1694,13 +164,7 @@
         <w:rPr>
           <w:lang w:val="en-US" w:eastAsia="de-CH"/>
         </w:rPr>
-        <w:t>&lt;port&gt;</w:t>
-      </w:r>
-      <w:r>
-        <w:rPr>
-          <w:lang w:val="en-US" w:eastAsia="de-CH"/>
-        </w:rPr>
-        <w:t>/pageanalyzer/api</w:t>
+        <w:t>&lt;port&gt;/pageanalyzer/api</w:t>
       </w:r>
       <w:r>
         <w:rPr>
@@ -1711,7 +175,7 @@
     </w:p>
     <w:p>
       <w:pPr>
-        <w:pStyle w:val="Heading1"/>
+        <w:pStyle w:val="berschrift1"/>
         <w:rPr>
           <w:rFonts w:eastAsia="Times New Roman"/>
           <w:lang w:val="en-US" w:eastAsia="de-CH"/>
@@ -1787,13 +251,13 @@
     </w:p>
     <w:tbl>
       <w:tblPr>
-        <w:tblStyle w:val="GridTable4-Accent1"/>
+        <w:tblStyle w:val="GridTable4Accent1"/>
         <w:tblW w:w="0" w:type="auto"/>
         <w:tblLook w:val="04A0" w:firstRow="1" w:lastRow="0" w:firstColumn="1" w:lastColumn="0" w:noHBand="0" w:noVBand="1"/>
       </w:tblPr>
       <w:tblGrid>
-        <w:gridCol w:w="3230"/>
-        <w:gridCol w:w="5832"/>
+        <w:gridCol w:w="3241"/>
+        <w:gridCol w:w="6047"/>
       </w:tblGrid>
       <w:tr>
         <w:trPr>
@@ -3151,16 +1615,16 @@
                 <w:color w:val="000000"/>
                 <w:sz w:val="20"/>
                 <w:szCs w:val="20"/>
-                <w:lang w:eastAsia="de-CH"/>
-              </w:rPr>
-            </w:pPr>
-            <w:r>
-              <w:rPr>
-                <w:rFonts w:ascii="Arial" w:eastAsia="Times New Roman" w:hAnsi="Arial" w:cs="Arial"/>
-                <w:color w:val="000000"/>
-                <w:sz w:val="20"/>
-                <w:szCs w:val="20"/>
-                <w:lang w:eastAsia="de-CH"/>
+                <w:lang w:val="en-GB" w:eastAsia="de-CH"/>
+              </w:rPr>
+            </w:pPr>
+            <w:r>
+              <w:rPr>
+                <w:rFonts w:ascii="Arial" w:eastAsia="Times New Roman" w:hAnsi="Arial" w:cs="Arial"/>
+                <w:color w:val="000000"/>
+                <w:sz w:val="20"/>
+                <w:szCs w:val="20"/>
+                <w:lang w:val="en-GB" w:eastAsia="de-CH"/>
               </w:rPr>
               <w:t xml:space="preserve">paminifycss </w:t>
             </w:r>
@@ -3170,7 +1634,7 @@
                 <w:color w:val="000000"/>
                 <w:sz w:val="20"/>
                 <w:szCs w:val="20"/>
-                <w:lang w:eastAsia="de-CH"/>
+                <w:lang w:val="en-GB" w:eastAsia="de-CH"/>
               </w:rPr>
               <w:br/>
               <w:t xml:space="preserve">paminifyjavascript </w:t>
@@ -3181,7 +1645,7 @@
                 <w:color w:val="000000"/>
                 <w:sz w:val="20"/>
                 <w:szCs w:val="20"/>
-                <w:lang w:eastAsia="de-CH"/>
+                <w:lang w:val="en-GB" w:eastAsia="de-CH"/>
               </w:rPr>
               <w:br/>
               <w:t xml:space="preserve">paminifyjson </w:t>
@@ -3192,7 +1656,7 @@
                 <w:color w:val="000000"/>
                 <w:sz w:val="20"/>
                 <w:szCs w:val="20"/>
-                <w:lang w:eastAsia="de-CH"/>
+                <w:lang w:val="en-GB" w:eastAsia="de-CH"/>
               </w:rPr>
               <w:br/>
               <w:t xml:space="preserve">paminifyxml </w:t>
@@ -3203,7 +1667,7 @@
                 <w:color w:val="000000"/>
                 <w:sz w:val="20"/>
                 <w:szCs w:val="20"/>
-                <w:lang w:eastAsia="de-CH"/>
+                <w:lang w:val="en-GB" w:eastAsia="de-CH"/>
               </w:rPr>
               <w:br/>
               <w:t>paminifyxhr</w:t>
@@ -3355,8 +1819,8 @@
 </file>
 
 <file path=word/numbering.xml><?xml version="1.0" encoding="utf-8"?>
-<w:numbering xmlns:wpc="http://schemas.microsoft.com/office/word/2010/wordprocessingCanvas" xmlns:cx="http://schemas.microsoft.com/office/drawing/2014/chartex" xmlns:cx1="http://schemas.microsoft.com/office/drawing/2015/9/8/chartex" xmlns:mc="http://schemas.openxmlformats.org/markup-compatibility/2006" xmlns:o="urn:schemas-microsoft-com:office:office" xmlns:r="http://schemas.openxmlformats.org/officeDocument/2006/relationships" xmlns:m="http://schemas.openxmlformats.org/officeDocument/2006/math" xmlns:v="urn:schemas-microsoft-com:vml" xmlns:wp14="http://schemas.microsoft.com/office/word/2010/wordprocessingDrawing" xmlns:wp="http://schemas.openxmlformats.org/drawingml/2006/wordprocessingDrawing" xmlns:w10="urn:schemas-microsoft-com:office:word" xmlns:w="http://schemas.openxmlformats.org/wordprocessingml/2006/main" xmlns:w14="http://schemas.microsoft.com/office/word/2010/wordml" xmlns:w15="http://schemas.microsoft.com/office/word/2012/wordml" xmlns:w16se="http://schemas.microsoft.com/office/word/2015/wordml/symex" xmlns:wpg="http://schemas.microsoft.com/office/word/2010/wordprocessingGroup" xmlns:wpi="http://schemas.microsoft.com/office/word/2010/wordprocessingInk" xmlns:wne="http://schemas.microsoft.com/office/word/2006/wordml" xmlns:wps="http://schemas.microsoft.com/office/word/2010/wordprocessingShape" mc:Ignorable="w14 w15 w16se wp14">
-  <w:abstractNum w:abstractNumId="0" w15:restartNumberingAfterBreak="0">
+<w:numbering xmlns:wpc="http://schemas.microsoft.com/office/word/2010/wordprocessingCanvas" xmlns:mc="http://schemas.openxmlformats.org/markup-compatibility/2006" xmlns:o="urn:schemas-microsoft-com:office:office" xmlns:r="http://schemas.openxmlformats.org/officeDocument/2006/relationships" xmlns:m="http://schemas.openxmlformats.org/officeDocument/2006/math" xmlns:v="urn:schemas-microsoft-com:vml" xmlns:wp14="http://schemas.microsoft.com/office/word/2010/wordprocessingDrawing" xmlns:wp="http://schemas.openxmlformats.org/drawingml/2006/wordprocessingDrawing" xmlns:w10="urn:schemas-microsoft-com:office:word" xmlns:w="http://schemas.openxmlformats.org/wordprocessingml/2006/main" xmlns:w14="http://schemas.microsoft.com/office/word/2010/wordml" xmlns:wpg="http://schemas.microsoft.com/office/word/2010/wordprocessingGroup" xmlns:wpi="http://schemas.microsoft.com/office/word/2010/wordprocessingInk" xmlns:wne="http://schemas.microsoft.com/office/word/2006/wordml" xmlns:wps="http://schemas.microsoft.com/office/word/2010/wordprocessingShape" mc:Ignorable="w14 wp14">
+  <w:abstractNum w:abstractNumId="0">
     <w:nsid w:val="0321420C"/>
     <w:multiLevelType w:val="hybridMultilevel"/>
     <w:tmpl w:val="9A46E9CC"/>
@@ -3469,7 +1933,7 @@
       </w:rPr>
     </w:lvl>
   </w:abstractNum>
-  <w:abstractNum w:abstractNumId="1" w15:restartNumberingAfterBreak="0">
+  <w:abstractNum w:abstractNumId="1">
     <w:nsid w:val="04E44FBD"/>
     <w:multiLevelType w:val="multilevel"/>
     <w:tmpl w:val="BAD65D28"/>
@@ -3618,7 +2082,7 @@
       </w:rPr>
     </w:lvl>
   </w:abstractNum>
-  <w:abstractNum w:abstractNumId="2" w15:restartNumberingAfterBreak="0">
+  <w:abstractNum w:abstractNumId="2">
     <w:nsid w:val="13F14507"/>
     <w:multiLevelType w:val="multilevel"/>
     <w:tmpl w:val="AD2E371A"/>
@@ -3731,7 +2195,7 @@
       </w:pPr>
     </w:lvl>
   </w:abstractNum>
-  <w:abstractNum w:abstractNumId="3" w15:restartNumberingAfterBreak="0">
+  <w:abstractNum w:abstractNumId="3">
     <w:nsid w:val="1E2B0DDB"/>
     <w:multiLevelType w:val="hybridMultilevel"/>
     <w:tmpl w:val="73F86054"/>
@@ -3844,7 +2308,7 @@
       </w:rPr>
     </w:lvl>
   </w:abstractNum>
-  <w:abstractNum w:abstractNumId="4" w15:restartNumberingAfterBreak="0">
+  <w:abstractNum w:abstractNumId="4">
     <w:nsid w:val="28A73B07"/>
     <w:multiLevelType w:val="multilevel"/>
     <w:tmpl w:val="90DAA342"/>
@@ -3993,7 +2457,7 @@
       </w:rPr>
     </w:lvl>
   </w:abstractNum>
-  <w:abstractNum w:abstractNumId="5" w15:restartNumberingAfterBreak="0">
+  <w:abstractNum w:abstractNumId="5">
     <w:nsid w:val="4BAA0597"/>
     <w:multiLevelType w:val="hybridMultilevel"/>
     <w:tmpl w:val="5D4A3390"/>
@@ -4106,7 +2570,7 @@
       </w:rPr>
     </w:lvl>
   </w:abstractNum>
-  <w:abstractNum w:abstractNumId="6" w15:restartNumberingAfterBreak="0">
+  <w:abstractNum w:abstractNumId="6">
     <w:nsid w:val="682D5FFC"/>
     <w:multiLevelType w:val="multilevel"/>
     <w:tmpl w:val="16AE9AC4"/>
@@ -4219,7 +2683,7 @@
       </w:pPr>
     </w:lvl>
   </w:abstractNum>
-  <w:abstractNum w:abstractNumId="7" w15:restartNumberingAfterBreak="0">
+  <w:abstractNum w:abstractNumId="7">
     <w:nsid w:val="74B520ED"/>
     <w:multiLevelType w:val="hybridMultilevel"/>
     <w:tmpl w:val="B24A34B8"/>
@@ -4360,7 +2824,7 @@
 </file>
 
 <file path=word/styles.xml><?xml version="1.0" encoding="utf-8"?>
-<w:styles xmlns:mc="http://schemas.openxmlformats.org/markup-compatibility/2006" xmlns:r="http://schemas.openxmlformats.org/officeDocument/2006/relationships" xmlns:w="http://schemas.openxmlformats.org/wordprocessingml/2006/main" xmlns:w14="http://schemas.microsoft.com/office/word/2010/wordml" xmlns:w15="http://schemas.microsoft.com/office/word/2012/wordml" xmlns:w16se="http://schemas.microsoft.com/office/word/2015/wordml/symex" mc:Ignorable="w14 w15 w16se">
+<w:styles xmlns:mc="http://schemas.openxmlformats.org/markup-compatibility/2006" xmlns:r="http://schemas.openxmlformats.org/officeDocument/2006/relationships" xmlns:w="http://schemas.openxmlformats.org/wordprocessingml/2006/main" xmlns:w14="http://schemas.microsoft.com/office/word/2010/wordml" mc:Ignorable="w14">
   <w:docDefaults>
     <w:rPrDefault>
       <w:rPr>
@@ -4376,388 +2840,154 @@
       </w:pPr>
     </w:pPrDefault>
   </w:docDefaults>
-  <w:latentStyles w:defLockedState="0" w:defUIPriority="99" w:defSemiHidden="0" w:defUnhideWhenUsed="0" w:defQFormat="0" w:count="371">
-    <w:lsdException w:name="Normal" w:uiPriority="0" w:qFormat="1"/>
-    <w:lsdException w:name="heading 1" w:uiPriority="9" w:qFormat="1"/>
-    <w:lsdException w:name="heading 2" w:semiHidden="1" w:uiPriority="9" w:unhideWhenUsed="1" w:qFormat="1"/>
-    <w:lsdException w:name="heading 3" w:semiHidden="1" w:uiPriority="9" w:unhideWhenUsed="1" w:qFormat="1"/>
-    <w:lsdException w:name="heading 4" w:semiHidden="1" w:uiPriority="9" w:unhideWhenUsed="1" w:qFormat="1"/>
-    <w:lsdException w:name="heading 5" w:semiHidden="1" w:uiPriority="9" w:unhideWhenUsed="1" w:qFormat="1"/>
-    <w:lsdException w:name="heading 6" w:semiHidden="1" w:uiPriority="9" w:unhideWhenUsed="1" w:qFormat="1"/>
-    <w:lsdException w:name="heading 7" w:semiHidden="1" w:uiPriority="9" w:unhideWhenUsed="1" w:qFormat="1"/>
-    <w:lsdException w:name="heading 8" w:semiHidden="1" w:uiPriority="9" w:unhideWhenUsed="1" w:qFormat="1"/>
-    <w:lsdException w:name="heading 9" w:semiHidden="1" w:uiPriority="9" w:unhideWhenUsed="1" w:qFormat="1"/>
-    <w:lsdException w:name="index 1" w:semiHidden="1" w:unhideWhenUsed="1"/>
-    <w:lsdException w:name="index 2" w:semiHidden="1" w:unhideWhenUsed="1"/>
-    <w:lsdException w:name="index 3" w:semiHidden="1" w:unhideWhenUsed="1"/>
-    <w:lsdException w:name="index 4" w:semiHidden="1" w:unhideWhenUsed="1"/>
-    <w:lsdException w:name="index 5" w:semiHidden="1" w:unhideWhenUsed="1"/>
-    <w:lsdException w:name="index 6" w:semiHidden="1" w:unhideWhenUsed="1"/>
-    <w:lsdException w:name="index 7" w:semiHidden="1" w:unhideWhenUsed="1"/>
-    <w:lsdException w:name="index 8" w:semiHidden="1" w:unhideWhenUsed="1"/>
-    <w:lsdException w:name="index 9" w:semiHidden="1" w:unhideWhenUsed="1"/>
-    <w:lsdException w:name="toc 1" w:semiHidden="1" w:uiPriority="39" w:unhideWhenUsed="1"/>
-    <w:lsdException w:name="toc 2" w:semiHidden="1" w:uiPriority="39" w:unhideWhenUsed="1"/>
-    <w:lsdException w:name="toc 3" w:semiHidden="1" w:uiPriority="39" w:unhideWhenUsed="1"/>
-    <w:lsdException w:name="toc 4" w:semiHidden="1" w:uiPriority="39" w:unhideWhenUsed="1"/>
-    <w:lsdException w:name="toc 5" w:semiHidden="1" w:uiPriority="39" w:unhideWhenUsed="1"/>
-    <w:lsdException w:name="toc 6" w:semiHidden="1" w:uiPriority="39" w:unhideWhenUsed="1"/>
-    <w:lsdException w:name="toc 7" w:semiHidden="1" w:uiPriority="39" w:unhideWhenUsed="1"/>
-    <w:lsdException w:name="toc 8" w:semiHidden="1" w:uiPriority="39" w:unhideWhenUsed="1"/>
-    <w:lsdException w:name="toc 9" w:semiHidden="1" w:uiPriority="39" w:unhideWhenUsed="1"/>
-    <w:lsdException w:name="Normal Indent" w:semiHidden="1" w:unhideWhenUsed="1"/>
-    <w:lsdException w:name="footnote text" w:semiHidden="1" w:unhideWhenUsed="1"/>
-    <w:lsdException w:name="annotation text" w:semiHidden="1" w:unhideWhenUsed="1"/>
-    <w:lsdException w:name="header" w:semiHidden="1" w:unhideWhenUsed="1"/>
-    <w:lsdException w:name="footer" w:semiHidden="1" w:unhideWhenUsed="1"/>
-    <w:lsdException w:name="index heading" w:semiHidden="1" w:unhideWhenUsed="1"/>
-    <w:lsdException w:name="caption" w:semiHidden="1" w:uiPriority="35" w:unhideWhenUsed="1" w:qFormat="1"/>
-    <w:lsdException w:name="table of figures" w:semiHidden="1" w:unhideWhenUsed="1"/>
-    <w:lsdException w:name="envelope address" w:semiHidden="1" w:unhideWhenUsed="1"/>
-    <w:lsdException w:name="envelope return" w:semiHidden="1" w:unhideWhenUsed="1"/>
-    <w:lsdException w:name="footnote reference" w:semiHidden="1" w:unhideWhenUsed="1"/>
-    <w:lsdException w:name="annotation reference" w:semiHidden="1" w:unhideWhenUsed="1"/>
-    <w:lsdException w:name="line number" w:semiHidden="1" w:unhideWhenUsed="1"/>
-    <w:lsdException w:name="page number" w:semiHidden="1" w:unhideWhenUsed="1"/>
-    <w:lsdException w:name="endnote reference" w:semiHidden="1" w:unhideWhenUsed="1"/>
-    <w:lsdException w:name="endnote text" w:semiHidden="1" w:unhideWhenUsed="1"/>
-    <w:lsdException w:name="table of authorities" w:semiHidden="1" w:unhideWhenUsed="1"/>
-    <w:lsdException w:name="macro" w:semiHidden="1" w:unhideWhenUsed="1"/>
-    <w:lsdException w:name="toa heading" w:semiHidden="1" w:unhideWhenUsed="1"/>
-    <w:lsdException w:name="List" w:semiHidden="1" w:unhideWhenUsed="1"/>
-    <w:lsdException w:name="List Bullet" w:semiHidden="1" w:unhideWhenUsed="1"/>
-    <w:lsdException w:name="List Number" w:semiHidden="1" w:unhideWhenUsed="1"/>
-    <w:lsdException w:name="List 2" w:semiHidden="1" w:unhideWhenUsed="1"/>
-    <w:lsdException w:name="List 3" w:semiHidden="1" w:unhideWhenUsed="1"/>
-    <w:lsdException w:name="List 4" w:semiHidden="1" w:unhideWhenUsed="1"/>
-    <w:lsdException w:name="List 5" w:semiHidden="1" w:unhideWhenUsed="1"/>
-    <w:lsdException w:name="List Bullet 2" w:semiHidden="1" w:unhideWhenUsed="1"/>
-    <w:lsdException w:name="List Bullet 3" w:semiHidden="1" w:unhideWhenUsed="1"/>
-    <w:lsdException w:name="List Bullet 4" w:semiHidden="1" w:unhideWhenUsed="1"/>
-    <w:lsdException w:name="List Bullet 5" w:semiHidden="1" w:unhideWhenUsed="1"/>
-    <w:lsdException w:name="List Number 2" w:semiHidden="1" w:unhideWhenUsed="1"/>
-    <w:lsdException w:name="List Number 3" w:semiHidden="1" w:unhideWhenUsed="1"/>
-    <w:lsdException w:name="List Number 4" w:semiHidden="1" w:unhideWhenUsed="1"/>
-    <w:lsdException w:name="List Number 5" w:semiHidden="1" w:unhideWhenUsed="1"/>
-    <w:lsdException w:name="Title" w:uiPriority="10" w:qFormat="1"/>
-    <w:lsdException w:name="Closing" w:semiHidden="1" w:unhideWhenUsed="1"/>
-    <w:lsdException w:name="Signature" w:semiHidden="1" w:unhideWhenUsed="1"/>
-    <w:lsdException w:name="Default Paragraph Font" w:semiHidden="1" w:uiPriority="1" w:unhideWhenUsed="1"/>
-    <w:lsdException w:name="Body Text" w:semiHidden="1" w:unhideWhenUsed="1"/>
-    <w:lsdException w:name="Body Text Indent" w:semiHidden="1" w:unhideWhenUsed="1"/>
-    <w:lsdException w:name="List Continue" w:semiHidden="1" w:unhideWhenUsed="1"/>
-    <w:lsdException w:name="List Continue 2" w:semiHidden="1" w:unhideWhenUsed="1"/>
-    <w:lsdException w:name="List Continue 3" w:semiHidden="1" w:unhideWhenUsed="1"/>
-    <w:lsdException w:name="List Continue 4" w:semiHidden="1" w:unhideWhenUsed="1"/>
-    <w:lsdException w:name="List Continue 5" w:semiHidden="1" w:unhideWhenUsed="1"/>
-    <w:lsdException w:name="Message Header" w:semiHidden="1" w:unhideWhenUsed="1"/>
-    <w:lsdException w:name="Subtitle" w:uiPriority="11" w:qFormat="1"/>
-    <w:lsdException w:name="Salutation" w:semiHidden="1" w:unhideWhenUsed="1"/>
-    <w:lsdException w:name="Date" w:semiHidden="1" w:unhideWhenUsed="1"/>
-    <w:lsdException w:name="Body Text First Indent" w:semiHidden="1" w:unhideWhenUsed="1"/>
-    <w:lsdException w:name="Body Text First Indent 2" w:semiHidden="1" w:unhideWhenUsed="1"/>
-    <w:lsdException w:name="Note Heading" w:semiHidden="1" w:unhideWhenUsed="1"/>
-    <w:lsdException w:name="Body Text 2" w:semiHidden="1" w:unhideWhenUsed="1"/>
-    <w:lsdException w:name="Body Text 3" w:semiHidden="1" w:unhideWhenUsed="1"/>
-    <w:lsdException w:name="Body Text Indent 2" w:semiHidden="1" w:unhideWhenUsed="1"/>
-    <w:lsdException w:name="Body Text Indent 3" w:semiHidden="1" w:unhideWhenUsed="1"/>
-    <w:lsdException w:name="Block Text" w:semiHidden="1" w:unhideWhenUsed="1"/>
-    <w:lsdException w:name="Hyperlink" w:semiHidden="1" w:unhideWhenUsed="1"/>
-    <w:lsdException w:name="FollowedHyperlink" w:semiHidden="1" w:unhideWhenUsed="1"/>
-    <w:lsdException w:name="Strong" w:uiPriority="22" w:qFormat="1"/>
-    <w:lsdException w:name="Emphasis" w:uiPriority="20" w:qFormat="1"/>
-    <w:lsdException w:name="Document Map" w:semiHidden="1" w:unhideWhenUsed="1"/>
-    <w:lsdException w:name="Plain Text" w:semiHidden="1" w:unhideWhenUsed="1"/>
-    <w:lsdException w:name="E-mail Signature" w:semiHidden="1" w:unhideWhenUsed="1"/>
-    <w:lsdException w:name="HTML Top of Form" w:semiHidden="1" w:unhideWhenUsed="1"/>
-    <w:lsdException w:name="HTML Bottom of Form" w:semiHidden="1" w:unhideWhenUsed="1"/>
-    <w:lsdException w:name="Normal (Web)" w:semiHidden="1" w:unhideWhenUsed="1"/>
-    <w:lsdException w:name="HTML Acronym" w:semiHidden="1" w:unhideWhenUsed="1"/>
-    <w:lsdException w:name="HTML Address" w:semiHidden="1" w:unhideWhenUsed="1"/>
-    <w:lsdException w:name="HTML Cite" w:semiHidden="1" w:unhideWhenUsed="1"/>
-    <w:lsdException w:name="HTML Code" w:semiHidden="1" w:unhideWhenUsed="1"/>
-    <w:lsdException w:name="HTML Definition" w:semiHidden="1" w:unhideWhenUsed="1"/>
-    <w:lsdException w:name="HTML Keyboard" w:semiHidden="1" w:unhideWhenUsed="1"/>
-    <w:lsdException w:name="HTML Preformatted" w:semiHidden="1" w:unhideWhenUsed="1"/>
-    <w:lsdException w:name="HTML Sample" w:semiHidden="1" w:unhideWhenUsed="1"/>
-    <w:lsdException w:name="HTML Typewriter" w:semiHidden="1" w:unhideWhenUsed="1"/>
-    <w:lsdException w:name="HTML Variable" w:semiHidden="1" w:unhideWhenUsed="1"/>
-    <w:lsdException w:name="Normal Table" w:semiHidden="1" w:unhideWhenUsed="1"/>
-    <w:lsdException w:name="annotation subject" w:semiHidden="1" w:unhideWhenUsed="1"/>
-    <w:lsdException w:name="No List" w:semiHidden="1" w:unhideWhenUsed="1"/>
-    <w:lsdException w:name="Outline List 1" w:semiHidden="1" w:unhideWhenUsed="1"/>
-    <w:lsdException w:name="Outline List 2" w:semiHidden="1" w:unhideWhenUsed="1"/>
-    <w:lsdException w:name="Outline List 3" w:semiHidden="1" w:unhideWhenUsed="1"/>
-    <w:lsdException w:name="Table Simple 1" w:semiHidden="1" w:unhideWhenUsed="1"/>
-    <w:lsdException w:name="Table Simple 2" w:semiHidden="1" w:unhideWhenUsed="1"/>
-    <w:lsdException w:name="Table Simple 3" w:semiHidden="1" w:unhideWhenUsed="1"/>
-    <w:lsdException w:name="Table Classic 1" w:semiHidden="1" w:unhideWhenUsed="1"/>
-    <w:lsdException w:name="Table Classic 2" w:semiHidden="1" w:unhideWhenUsed="1"/>
-    <w:lsdException w:name="Table Classic 3" w:semiHidden="1" w:unhideWhenUsed="1"/>
-    <w:lsdException w:name="Table Classic 4" w:semiHidden="1" w:unhideWhenUsed="1"/>
-    <w:lsdException w:name="Table Colorful 1" w:semiHidden="1" w:unhideWhenUsed="1"/>
-    <w:lsdException w:name="Table Colorful 2" w:semiHidden="1" w:unhideWhenUsed="1"/>
-    <w:lsdException w:name="Table Colorful 3" w:semiHidden="1" w:unhideWhenUsed="1"/>
-    <w:lsdException w:name="Table Columns 1" w:semiHidden="1" w:unhideWhenUsed="1"/>
-    <w:lsdException w:name="Table Columns 2" w:semiHidden="1" w:unhideWhenUsed="1"/>
-    <w:lsdException w:name="Table Columns 3" w:semiHidden="1" w:unhideWhenUsed="1"/>
-    <w:lsdException w:name="Table Columns 4" w:semiHidden="1" w:unhideWhenUsed="1"/>
-    <w:lsdException w:name="Table Columns 5" w:semiHidden="1" w:unhideWhenUsed="1"/>
-    <w:lsdException w:name="Table Grid 1" w:semiHidden="1" w:unhideWhenUsed="1"/>
-    <w:lsdException w:name="Table Grid 2" w:semiHidden="1" w:unhideWhenUsed="1"/>
-    <w:lsdException w:name="Table Grid 3" w:semiHidden="1" w:unhideWhenUsed="1"/>
-    <w:lsdException w:name="Table Grid 4" w:semiHidden="1" w:unhideWhenUsed="1"/>
-    <w:lsdException w:name="Table Grid 5" w:semiHidden="1" w:unhideWhenUsed="1"/>
-    <w:lsdException w:name="Table Grid 6" w:semiHidden="1" w:unhideWhenUsed="1"/>
-    <w:lsdException w:name="Table Grid 7" w:semiHidden="1" w:unhideWhenUsed="1"/>
-    <w:lsdException w:name="Table Grid 8" w:semiHidden="1" w:unhideWhenUsed="1"/>
-    <w:lsdException w:name="Table List 1" w:semiHidden="1" w:unhideWhenUsed="1"/>
-    <w:lsdException w:name="Table List 2" w:semiHidden="1" w:unhideWhenUsed="1"/>
-    <w:lsdException w:name="Table List 3" w:semiHidden="1" w:unhideWhenUsed="1"/>
-    <w:lsdException w:name="Table List 4" w:semiHidden="1" w:unhideWhenUsed="1"/>
-    <w:lsdException w:name="Table List 5" w:semiHidden="1" w:unhideWhenUsed="1"/>
-    <w:lsdException w:name="Table List 6" w:semiHidden="1" w:unhideWhenUsed="1"/>
-    <w:lsdException w:name="Table List 7" w:semiHidden="1" w:unhideWhenUsed="1"/>
-    <w:lsdException w:name="Table List 8" w:semiHidden="1" w:unhideWhenUsed="1"/>
-    <w:lsdException w:name="Table 3D effects 1" w:semiHidden="1" w:unhideWhenUsed="1"/>
-    <w:lsdException w:name="Table 3D effects 2" w:semiHidden="1" w:unhideWhenUsed="1"/>
-    <w:lsdException w:name="Table 3D effects 3" w:semiHidden="1" w:unhideWhenUsed="1"/>
-    <w:lsdException w:name="Table Contemporary" w:semiHidden="1" w:unhideWhenUsed="1"/>
-    <w:lsdException w:name="Table Elegant" w:semiHidden="1" w:unhideWhenUsed="1"/>
-    <w:lsdException w:name="Table Professional" w:semiHidden="1" w:unhideWhenUsed="1"/>
-    <w:lsdException w:name="Table Subtle 1" w:semiHidden="1" w:unhideWhenUsed="1"/>
-    <w:lsdException w:name="Table Subtle 2" w:semiHidden="1" w:unhideWhenUsed="1"/>
-    <w:lsdException w:name="Table Web 1" w:semiHidden="1" w:unhideWhenUsed="1"/>
-    <w:lsdException w:name="Table Web 2" w:semiHidden="1" w:unhideWhenUsed="1"/>
-    <w:lsdException w:name="Table Web 3" w:semiHidden="1" w:unhideWhenUsed="1"/>
-    <w:lsdException w:name="Balloon Text" w:semiHidden="1" w:unhideWhenUsed="1"/>
-    <w:lsdException w:name="Table Grid" w:uiPriority="59"/>
-    <w:lsdException w:name="Table Theme" w:semiHidden="1" w:unhideWhenUsed="1"/>
-    <w:lsdException w:name="Placeholder Text" w:semiHidden="1"/>
-    <w:lsdException w:name="No Spacing" w:uiPriority="1" w:qFormat="1"/>
-    <w:lsdException w:name="Light Shading" w:uiPriority="60"/>
-    <w:lsdException w:name="Light List" w:uiPriority="61"/>
-    <w:lsdException w:name="Light Grid" w:uiPriority="62"/>
-    <w:lsdException w:name="Medium Shading 1" w:uiPriority="63"/>
-    <w:lsdException w:name="Medium Shading 2" w:uiPriority="64"/>
-    <w:lsdException w:name="Medium List 1" w:uiPriority="65"/>
-    <w:lsdException w:name="Medium List 2" w:uiPriority="66"/>
-    <w:lsdException w:name="Medium Grid 1" w:uiPriority="67"/>
-    <w:lsdException w:name="Medium Grid 2" w:uiPriority="68"/>
-    <w:lsdException w:name="Medium Grid 3" w:uiPriority="69"/>
-    <w:lsdException w:name="Dark List" w:uiPriority="70"/>
-    <w:lsdException w:name="Colorful Shading" w:uiPriority="71"/>
-    <w:lsdException w:name="Colorful List" w:uiPriority="72"/>
-    <w:lsdException w:name="Colorful Grid" w:uiPriority="73"/>
-    <w:lsdException w:name="Light Shading Accent 1" w:uiPriority="60"/>
-    <w:lsdException w:name="Light List Accent 1" w:uiPriority="61"/>
-    <w:lsdException w:name="Light Grid Accent 1" w:uiPriority="62"/>
-    <w:lsdException w:name="Medium Shading 1 Accent 1" w:uiPriority="63"/>
-    <w:lsdException w:name="Medium Shading 2 Accent 1" w:uiPriority="64"/>
-    <w:lsdException w:name="Medium List 1 Accent 1" w:uiPriority="65"/>
-    <w:lsdException w:name="Revision" w:semiHidden="1"/>
-    <w:lsdException w:name="List Paragraph" w:uiPriority="34" w:qFormat="1"/>
-    <w:lsdException w:name="Quote" w:uiPriority="29" w:qFormat="1"/>
-    <w:lsdException w:name="Intense Quote" w:uiPriority="30" w:qFormat="1"/>
-    <w:lsdException w:name="Medium List 2 Accent 1" w:uiPriority="66"/>
-    <w:lsdException w:name="Medium Grid 1 Accent 1" w:uiPriority="67"/>
-    <w:lsdException w:name="Medium Grid 2 Accent 1" w:uiPriority="68"/>
-    <w:lsdException w:name="Medium Grid 3 Accent 1" w:uiPriority="69"/>
-    <w:lsdException w:name="Dark List Accent 1" w:uiPriority="70"/>
-    <w:lsdException w:name="Colorful Shading Accent 1" w:uiPriority="71"/>
-    <w:lsdException w:name="Colorful List Accent 1" w:uiPriority="72"/>
-    <w:lsdException w:name="Colorful Grid Accent 1" w:uiPriority="73"/>
-    <w:lsdException w:name="Light Shading Accent 2" w:uiPriority="60"/>
-    <w:lsdException w:name="Light List Accent 2" w:uiPriority="61"/>
-    <w:lsdException w:name="Light Grid Accent 2" w:uiPriority="62"/>
-    <w:lsdException w:name="Medium Shading 1 Accent 2" w:uiPriority="63"/>
-    <w:lsdException w:name="Medium Shading 2 Accent 2" w:uiPriority="64"/>
-    <w:lsdException w:name="Medium List 1 Accent 2" w:uiPriority="65"/>
-    <w:lsdException w:name="Medium List 2 Accent 2" w:uiPriority="66"/>
-    <w:lsdException w:name="Medium Grid 1 Accent 2" w:uiPriority="67"/>
-    <w:lsdException w:name="Medium Grid 2 Accent 2" w:uiPriority="68"/>
-    <w:lsdException w:name="Medium Grid 3 Accent 2" w:uiPriority="69"/>
-    <w:lsdException w:name="Dark List Accent 2" w:uiPriority="70"/>
-    <w:lsdException w:name="Colorful Shading Accent 2" w:uiPriority="71"/>
-    <w:lsdException w:name="Colorful List Accent 2" w:uiPriority="72"/>
-    <w:lsdException w:name="Colorful Grid Accent 2" w:uiPriority="73"/>
-    <w:lsdException w:name="Light Shading Accent 3" w:uiPriority="60"/>
-    <w:lsdException w:name="Light List Accent 3" w:uiPriority="61"/>
-    <w:lsdException w:name="Light Grid Accent 3" w:uiPriority="62"/>
-    <w:lsdException w:name="Medium Shading 1 Accent 3" w:uiPriority="63"/>
-    <w:lsdException w:name="Medium Shading 2 Accent 3" w:uiPriority="64"/>
-    <w:lsdException w:name="Medium List 1 Accent 3" w:uiPriority="65"/>
-    <w:lsdException w:name="Medium List 2 Accent 3" w:uiPriority="66"/>
-    <w:lsdException w:name="Medium Grid 1 Accent 3" w:uiPriority="67"/>
-    <w:lsdException w:name="Medium Grid 2 Accent 3" w:uiPriority="68"/>
-    <w:lsdException w:name="Medium Grid 3 Accent 3" w:uiPriority="69"/>
-    <w:lsdException w:name="Dark List Accent 3" w:uiPriority="70"/>
-    <w:lsdException w:name="Colorful Shading Accent 3" w:uiPriority="71"/>
-    <w:lsdException w:name="Colorful List Accent 3" w:uiPriority="72"/>
-    <w:lsdException w:name="Colorful Grid Accent 3" w:uiPriority="73"/>
-    <w:lsdException w:name="Light Shading Accent 4" w:uiPriority="60"/>
-    <w:lsdException w:name="Light List Accent 4" w:uiPriority="61"/>
-    <w:lsdException w:name="Light Grid Accent 4" w:uiPriority="62"/>
-    <w:lsdException w:name="Medium Shading 1 Accent 4" w:uiPriority="63"/>
-    <w:lsdException w:name="Medium Shading 2 Accent 4" w:uiPriority="64"/>
-    <w:lsdException w:name="Medium List 1 Accent 4" w:uiPriority="65"/>
-    <w:lsdException w:name="Medium List 2 Accent 4" w:uiPriority="66"/>
-    <w:lsdException w:name="Medium Grid 1 Accent 4" w:uiPriority="67"/>
-    <w:lsdException w:name="Medium Grid 2 Accent 4" w:uiPriority="68"/>
-    <w:lsdException w:name="Medium Grid 3 Accent 4" w:uiPriority="69"/>
-    <w:lsdException w:name="Dark List Accent 4" w:uiPriority="70"/>
-    <w:lsdException w:name="Colorful Shading Accent 4" w:uiPriority="71"/>
-    <w:lsdException w:name="Colorful List Accent 4" w:uiPriority="72"/>
-    <w:lsdException w:name="Colorful Grid Accent 4" w:uiPriority="73"/>
-    <w:lsdException w:name="Light Shading Accent 5" w:uiPriority="60"/>
-    <w:lsdException w:name="Light List Accent 5" w:uiPriority="61"/>
-    <w:lsdException w:name="Light Grid Accent 5" w:uiPriority="62"/>
-    <w:lsdException w:name="Medium Shading 1 Accent 5" w:uiPriority="63"/>
-    <w:lsdException w:name="Medium Shading 2 Accent 5" w:uiPriority="64"/>
-    <w:lsdException w:name="Medium List 1 Accent 5" w:uiPriority="65"/>
-    <w:lsdException w:name="Medium List 2 Accent 5" w:uiPriority="66"/>
-    <w:lsdException w:name="Medium Grid 1 Accent 5" w:uiPriority="67"/>
-    <w:lsdException w:name="Medium Grid 2 Accent 5" w:uiPriority="68"/>
-    <w:lsdException w:name="Medium Grid 3 Accent 5" w:uiPriority="69"/>
-    <w:lsdException w:name="Dark List Accent 5" w:uiPriority="70"/>
-    <w:lsdException w:name="Colorful Shading Accent 5" w:uiPriority="71"/>
-    <w:lsdException w:name="Colorful List Accent 5" w:uiPriority="72"/>
-    <w:lsdException w:name="Colorful Grid Accent 5" w:uiPriority="73"/>
-    <w:lsdException w:name="Light Shading Accent 6" w:uiPriority="60"/>
-    <w:lsdException w:name="Light List Accent 6" w:uiPriority="61"/>
-    <w:lsdException w:name="Light Grid Accent 6" w:uiPriority="62"/>
-    <w:lsdException w:name="Medium Shading 1 Accent 6" w:uiPriority="63"/>
-    <w:lsdException w:name="Medium Shading 2 Accent 6" w:uiPriority="64"/>
-    <w:lsdException w:name="Medium List 1 Accent 6" w:uiPriority="65"/>
-    <w:lsdException w:name="Medium List 2 Accent 6" w:uiPriority="66"/>
-    <w:lsdException w:name="Medium Grid 1 Accent 6" w:uiPriority="67"/>
-    <w:lsdException w:name="Medium Grid 2 Accent 6" w:uiPriority="68"/>
-    <w:lsdException w:name="Medium Grid 3 Accent 6" w:uiPriority="69"/>
-    <w:lsdException w:name="Dark List Accent 6" w:uiPriority="70"/>
-    <w:lsdException w:name="Colorful Shading Accent 6" w:uiPriority="71"/>
-    <w:lsdException w:name="Colorful List Accent 6" w:uiPriority="72"/>
-    <w:lsdException w:name="Colorful Grid Accent 6" w:uiPriority="73"/>
-    <w:lsdException w:name="Subtle Emphasis" w:uiPriority="19" w:qFormat="1"/>
-    <w:lsdException w:name="Intense Emphasis" w:uiPriority="21" w:qFormat="1"/>
-    <w:lsdException w:name="Subtle Reference" w:uiPriority="31" w:qFormat="1"/>
-    <w:lsdException w:name="Intense Reference" w:uiPriority="32" w:qFormat="1"/>
-    <w:lsdException w:name="Book Title" w:uiPriority="33" w:qFormat="1"/>
-    <w:lsdException w:name="Bibliography" w:semiHidden="1" w:uiPriority="37" w:unhideWhenUsed="1"/>
-    <w:lsdException w:name="TOC Heading" w:semiHidden="1" w:uiPriority="39" w:unhideWhenUsed="1" w:qFormat="1"/>
-    <w:lsdException w:name="Plain Table 1" w:uiPriority="41"/>
-    <w:lsdException w:name="Plain Table 2" w:uiPriority="42"/>
-    <w:lsdException w:name="Plain Table 3" w:uiPriority="43"/>
-    <w:lsdException w:name="Plain Table 4" w:uiPriority="44"/>
-    <w:lsdException w:name="Plain Table 5" w:uiPriority="45"/>
-    <w:lsdException w:name="Grid Table Light" w:uiPriority="40"/>
-    <w:lsdException w:name="Grid Table 1 Light" w:uiPriority="46"/>
-    <w:lsdException w:name="Grid Table 2" w:uiPriority="47"/>
-    <w:lsdException w:name="Grid Table 3" w:uiPriority="48"/>
-    <w:lsdException w:name="Grid Table 4" w:uiPriority="49"/>
-    <w:lsdException w:name="Grid Table 5 Dark" w:uiPriority="50"/>
-    <w:lsdException w:name="Grid Table 6 Colorful" w:uiPriority="51"/>
-    <w:lsdException w:name="Grid Table 7 Colorful" w:uiPriority="52"/>
-    <w:lsdException w:name="Grid Table 1 Light Accent 1" w:uiPriority="46"/>
-    <w:lsdException w:name="Grid Table 2 Accent 1" w:uiPriority="47"/>
-    <w:lsdException w:name="Grid Table 3 Accent 1" w:uiPriority="48"/>
-    <w:lsdException w:name="Grid Table 4 Accent 1" w:uiPriority="49"/>
-    <w:lsdException w:name="Grid Table 5 Dark Accent 1" w:uiPriority="50"/>
-    <w:lsdException w:name="Grid Table 6 Colorful Accent 1" w:uiPriority="51"/>
-    <w:lsdException w:name="Grid Table 7 Colorful Accent 1" w:uiPriority="52"/>
-    <w:lsdException w:name="Grid Table 1 Light Accent 2" w:uiPriority="46"/>
-    <w:lsdException w:name="Grid Table 2 Accent 2" w:uiPriority="47"/>
-    <w:lsdException w:name="Grid Table 3 Accent 2" w:uiPriority="48"/>
-    <w:lsdException w:name="Grid Table 4 Accent 2" w:uiPriority="49"/>
-    <w:lsdException w:name="Grid Table 5 Dark Accent 2" w:uiPriority="50"/>
-    <w:lsdException w:name="Grid Table 6 Colorful Accent 2" w:uiPriority="51"/>
-    <w:lsdException w:name="Grid Table 7 Colorful Accent 2" w:uiPriority="52"/>
-    <w:lsdException w:name="Grid Table 1 Light Accent 3" w:uiPriority="46"/>
-    <w:lsdException w:name="Grid Table 2 Accent 3" w:uiPriority="47"/>
-    <w:lsdException w:name="Grid Table 3 Accent 3" w:uiPriority="48"/>
-    <w:lsdException w:name="Grid Table 4 Accent 3" w:uiPriority="49"/>
-    <w:lsdException w:name="Grid Table 5 Dark Accent 3" w:uiPriority="50"/>
-    <w:lsdException w:name="Grid Table 6 Colorful Accent 3" w:uiPriority="51"/>
-    <w:lsdException w:name="Grid Table 7 Colorful Accent 3" w:uiPriority="52"/>
-    <w:lsdException w:name="Grid Table 1 Light Accent 4" w:uiPriority="46"/>
-    <w:lsdException w:name="Grid Table 2 Accent 4" w:uiPriority="47"/>
-    <w:lsdException w:name="Grid Table 3 Accent 4" w:uiPriority="48"/>
-    <w:lsdException w:name="Grid Table 4 Accent 4" w:uiPriority="49"/>
-    <w:lsdException w:name="Grid Table 5 Dark Accent 4" w:uiPriority="50"/>
-    <w:lsdException w:name="Grid Table 6 Colorful Accent 4" w:uiPriority="51"/>
-    <w:lsdException w:name="Grid Table 7 Colorful Accent 4" w:uiPriority="52"/>
-    <w:lsdException w:name="Grid Table 1 Light Accent 5" w:uiPriority="46"/>
-    <w:lsdException w:name="Grid Table 2 Accent 5" w:uiPriority="47"/>
-    <w:lsdException w:name="Grid Table 3 Accent 5" w:uiPriority="48"/>
-    <w:lsdException w:name="Grid Table 4 Accent 5" w:uiPriority="49"/>
-    <w:lsdException w:name="Grid Table 5 Dark Accent 5" w:uiPriority="50"/>
-    <w:lsdException w:name="Grid Table 6 Colorful Accent 5" w:uiPriority="51"/>
-    <w:lsdException w:name="Grid Table 7 Colorful Accent 5" w:uiPriority="52"/>
-    <w:lsdException w:name="Grid Table 1 Light Accent 6" w:uiPriority="46"/>
-    <w:lsdException w:name="Grid Table 2 Accent 6" w:uiPriority="47"/>
-    <w:lsdException w:name="Grid Table 3 Accent 6" w:uiPriority="48"/>
-    <w:lsdException w:name="Grid Table 4 Accent 6" w:uiPriority="49"/>
-    <w:lsdException w:name="Grid Table 5 Dark Accent 6" w:uiPriority="50"/>
-    <w:lsdException w:name="Grid Table 6 Colorful Accent 6" w:uiPriority="51"/>
-    <w:lsdException w:name="Grid Table 7 Colorful Accent 6" w:uiPriority="52"/>
-    <w:lsdException w:name="List Table 1 Light" w:uiPriority="46"/>
-    <w:lsdException w:name="List Table 2" w:uiPriority="47"/>
-    <w:lsdException w:name="List Table 3" w:uiPriority="48"/>
-    <w:lsdException w:name="List Table 4" w:uiPriority="49"/>
-    <w:lsdException w:name="List Table 5 Dark" w:uiPriority="50"/>
-    <w:lsdException w:name="List Table 6 Colorful" w:uiPriority="51"/>
-    <w:lsdException w:name="List Table 7 Colorful" w:uiPriority="52"/>
-    <w:lsdException w:name="List Table 1 Light Accent 1" w:uiPriority="46"/>
-    <w:lsdException w:name="List Table 2 Accent 1" w:uiPriority="47"/>
-    <w:lsdException w:name="List Table 3 Accent 1" w:uiPriority="48"/>
-    <w:lsdException w:name="List Table 4 Accent 1" w:uiPriority="49"/>
-    <w:lsdException w:name="List Table 5 Dark Accent 1" w:uiPriority="50"/>
-    <w:lsdException w:name="List Table 6 Colorful Accent 1" w:uiPriority="51"/>
-    <w:lsdException w:name="List Table 7 Colorful Accent 1" w:uiPriority="52"/>
-    <w:lsdException w:name="List Table 1 Light Accent 2" w:uiPriority="46"/>
-    <w:lsdException w:name="List Table 2 Accent 2" w:uiPriority="47"/>
-    <w:lsdException w:name="List Table 3 Accent 2" w:uiPriority="48"/>
-    <w:lsdException w:name="List Table 4 Accent 2" w:uiPriority="49"/>
-    <w:lsdException w:name="List Table 5 Dark Accent 2" w:uiPriority="50"/>
-    <w:lsdException w:name="List Table 6 Colorful Accent 2" w:uiPriority="51"/>
-    <w:lsdException w:name="List Table 7 Colorful Accent 2" w:uiPriority="52"/>
-    <w:lsdException w:name="List Table 1 Light Accent 3" w:uiPriority="46"/>
-    <w:lsdException w:name="List Table 2 Accent 3" w:uiPriority="47"/>
-    <w:lsdException w:name="List Table 3 Accent 3" w:uiPriority="48"/>
-    <w:lsdException w:name="List Table 4 Accent 3" w:uiPriority="49"/>
-    <w:lsdException w:name="List Table 5 Dark Accent 3" w:uiPriority="50"/>
-    <w:lsdException w:name="List Table 6 Colorful Accent 3" w:uiPriority="51"/>
-    <w:lsdException w:name="List Table 7 Colorful Accent 3" w:uiPriority="52"/>
-    <w:lsdException w:name="List Table 1 Light Accent 4" w:uiPriority="46"/>
-    <w:lsdException w:name="List Table 2 Accent 4" w:uiPriority="47"/>
-    <w:lsdException w:name="List Table 3 Accent 4" w:uiPriority="48"/>
-    <w:lsdException w:name="List Table 4 Accent 4" w:uiPriority="49"/>
-    <w:lsdException w:name="List Table 5 Dark Accent 4" w:uiPriority="50"/>
-    <w:lsdException w:name="List Table 6 Colorful Accent 4" w:uiPriority="51"/>
-    <w:lsdException w:name="List Table 7 Colorful Accent 4" w:uiPriority="52"/>
-    <w:lsdException w:name="List Table 1 Light Accent 5" w:uiPriority="46"/>
-    <w:lsdException w:name="List Table 2 Accent 5" w:uiPriority="47"/>
-    <w:lsdException w:name="List Table 3 Accent 5" w:uiPriority="48"/>
-    <w:lsdException w:name="List Table 4 Accent 5" w:uiPriority="49"/>
-    <w:lsdException w:name="List Table 5 Dark Accent 5" w:uiPriority="50"/>
-    <w:lsdException w:name="List Table 6 Colorful Accent 5" w:uiPriority="51"/>
-    <w:lsdException w:name="List Table 7 Colorful Accent 5" w:uiPriority="52"/>
-    <w:lsdException w:name="List Table 1 Light Accent 6" w:uiPriority="46"/>
-    <w:lsdException w:name="List Table 2 Accent 6" w:uiPriority="47"/>
-    <w:lsdException w:name="List Table 3 Accent 6" w:uiPriority="48"/>
-    <w:lsdException w:name="List Table 4 Accent 6" w:uiPriority="49"/>
-    <w:lsdException w:name="List Table 5 Dark Accent 6" w:uiPriority="50"/>
-    <w:lsdException w:name="List Table 6 Colorful Accent 6" w:uiPriority="51"/>
-    <w:lsdException w:name="List Table 7 Colorful Accent 6" w:uiPriority="52"/>
+  <w:latentStyles w:defLockedState="0" w:defUIPriority="99" w:defSemiHidden="1" w:defUnhideWhenUsed="1" w:defQFormat="0" w:count="267">
+    <w:lsdException w:name="Normal" w:semiHidden="0" w:uiPriority="0" w:unhideWhenUsed="0" w:qFormat="1"/>
+    <w:lsdException w:name="heading 1" w:semiHidden="0" w:uiPriority="9" w:unhideWhenUsed="0" w:qFormat="1"/>
+    <w:lsdException w:name="heading 2" w:uiPriority="9" w:qFormat="1"/>
+    <w:lsdException w:name="heading 3" w:uiPriority="9" w:qFormat="1"/>
+    <w:lsdException w:name="heading 4" w:uiPriority="9" w:qFormat="1"/>
+    <w:lsdException w:name="heading 5" w:uiPriority="9" w:qFormat="1"/>
+    <w:lsdException w:name="heading 6" w:uiPriority="9" w:qFormat="1"/>
+    <w:lsdException w:name="heading 7" w:uiPriority="9" w:qFormat="1"/>
+    <w:lsdException w:name="heading 8" w:uiPriority="9" w:qFormat="1"/>
+    <w:lsdException w:name="heading 9" w:uiPriority="9" w:qFormat="1"/>
+    <w:lsdException w:name="toc 1" w:uiPriority="39"/>
+    <w:lsdException w:name="toc 2" w:uiPriority="39"/>
+    <w:lsdException w:name="toc 3" w:uiPriority="39"/>
+    <w:lsdException w:name="toc 4" w:uiPriority="39"/>
+    <w:lsdException w:name="toc 5" w:uiPriority="39"/>
+    <w:lsdException w:name="toc 6" w:uiPriority="39"/>
+    <w:lsdException w:name="toc 7" w:uiPriority="39"/>
+    <w:lsdException w:name="toc 8" w:uiPriority="39"/>
+    <w:lsdException w:name="toc 9" w:uiPriority="39"/>
+    <w:lsdException w:name="caption" w:uiPriority="35" w:qFormat="1"/>
+    <w:lsdException w:name="Title" w:semiHidden="0" w:uiPriority="10" w:unhideWhenUsed="0" w:qFormat="1"/>
+    <w:lsdException w:name="Default Paragraph Font" w:uiPriority="1"/>
+    <w:lsdException w:name="Subtitle" w:semiHidden="0" w:uiPriority="11" w:unhideWhenUsed="0" w:qFormat="1"/>
+    <w:lsdException w:name="Strong" w:semiHidden="0" w:uiPriority="22" w:unhideWhenUsed="0" w:qFormat="1"/>
+    <w:lsdException w:name="Emphasis" w:semiHidden="0" w:uiPriority="20" w:unhideWhenUsed="0" w:qFormat="1"/>
+    <w:lsdException w:name="Table Grid" w:semiHidden="0" w:uiPriority="59" w:unhideWhenUsed="0"/>
+    <w:lsdException w:name="Placeholder Text" w:unhideWhenUsed="0"/>
+    <w:lsdException w:name="No Spacing" w:semiHidden="0" w:uiPriority="1" w:unhideWhenUsed="0" w:qFormat="1"/>
+    <w:lsdException w:name="Light Shading" w:semiHidden="0" w:uiPriority="60" w:unhideWhenUsed="0"/>
+    <w:lsdException w:name="Light List" w:semiHidden="0" w:uiPriority="61" w:unhideWhenUsed="0"/>
+    <w:lsdException w:name="Light Grid" w:semiHidden="0" w:uiPriority="62" w:unhideWhenUsed="0"/>
+    <w:lsdException w:name="Medium Shading 1" w:semiHidden="0" w:uiPriority="63" w:unhideWhenUsed="0"/>
+    <w:lsdException w:name="Medium Shading 2" w:semiHidden="0" w:uiPriority="64" w:unhideWhenUsed="0"/>
+    <w:lsdException w:name="Medium List 1" w:semiHidden="0" w:uiPriority="65" w:unhideWhenUsed="0"/>
+    <w:lsdException w:name="Medium List 2" w:semiHidden="0" w:uiPriority="66" w:unhideWhenUsed="0"/>
+    <w:lsdException w:name="Medium Grid 1" w:semiHidden="0" w:uiPriority="67" w:unhideWhenUsed="0"/>
+    <w:lsdException w:name="Medium Grid 2" w:semiHidden="0" w:uiPriority="68" w:unhideWhenUsed="0"/>
+    <w:lsdException w:name="Medium Grid 3" w:semiHidden="0" w:uiPriority="69" w:unhideWhenUsed="0"/>
+    <w:lsdException w:name="Dark List" w:semiHidden="0" w:uiPriority="70" w:unhideWhenUsed="0"/>
+    <w:lsdException w:name="Colorful Shading" w:semiHidden="0" w:uiPriority="71" w:unhideWhenUsed="0"/>
+    <w:lsdException w:name="Colorful List" w:semiHidden="0" w:uiPriority="72" w:unhideWhenUsed="0"/>
+    <w:lsdException w:name="Colorful Grid" w:semiHidden="0" w:uiPriority="73" w:unhideWhenUsed="0"/>
+    <w:lsdException w:name="Light Shading Accent 1" w:semiHidden="0" w:uiPriority="60" w:unhideWhenUsed="0"/>
+    <w:lsdException w:name="Light List Accent 1" w:semiHidden="0" w:uiPriority="61" w:unhideWhenUsed="0"/>
+    <w:lsdException w:name="Light Grid Accent 1" w:semiHidden="0" w:uiPriority="62" w:unhideWhenUsed="0"/>
+    <w:lsdException w:name="Medium Shading 1 Accent 1" w:semiHidden="0" w:uiPriority="63" w:unhideWhenUsed="0"/>
+    <w:lsdException w:name="Medium Shading 2 Accent 1" w:semiHidden="0" w:uiPriority="64" w:unhideWhenUsed="0"/>
+    <w:lsdException w:name="Medium List 1 Accent 1" w:semiHidden="0" w:uiPriority="65" w:unhideWhenUsed="0"/>
+    <w:lsdException w:name="Revision" w:unhideWhenUsed="0"/>
+    <w:lsdException w:name="List Paragraph" w:semiHidden="0" w:uiPriority="34" w:unhideWhenUsed="0" w:qFormat="1"/>
+    <w:lsdException w:name="Quote" w:semiHidden="0" w:uiPriority="29" w:unhideWhenUsed="0" w:qFormat="1"/>
+    <w:lsdException w:name="Intense Quote" w:semiHidden="0" w:uiPriority="30" w:unhideWhenUsed="0" w:qFormat="1"/>
+    <w:lsdException w:name="Medium List 2 Accent 1" w:semiHidden="0" w:uiPriority="66" w:unhideWhenUsed="0"/>
+    <w:lsdException w:name="Medium Grid 1 Accent 1" w:semiHidden="0" w:uiPriority="67" w:unhideWhenUsed="0"/>
+    <w:lsdException w:name="Medium Grid 2 Accent 1" w:semiHidden="0" w:uiPriority="68" w:unhideWhenUsed="0"/>
+    <w:lsdException w:name="Medium Grid 3 Accent 1" w:semiHidden="0" w:uiPriority="69" w:unhideWhenUsed="0"/>
+    <w:lsdException w:name="Dark List Accent 1" w:semiHidden="0" w:uiPriority="70" w:unhideWhenUsed="0"/>
+    <w:lsdException w:name="Colorful Shading Accent 1" w:semiHidden="0" w:uiPriority="71" w:unhideWhenUsed="0"/>
+    <w:lsdException w:name="Colorful List Accent 1" w:semiHidden="0" w:uiPriority="72" w:unhideWhenUsed="0"/>
+    <w:lsdException w:name="Colorful Grid Accent 1" w:semiHidden="0" w:uiPriority="73" w:unhideWhenUsed="0"/>
+    <w:lsdException w:name="Light Shading Accent 2" w:semiHidden="0" w:uiPriority="60" w:unhideWhenUsed="0"/>
+    <w:lsdException w:name="Light List Accent 2" w:semiHidden="0" w:uiPriority="61" w:unhideWhenUsed="0"/>
+    <w:lsdException w:name="Light Grid Accent 2" w:semiHidden="0" w:uiPriority="62" w:unhideWhenUsed="0"/>
+    <w:lsdException w:name="Medium Shading 1 Accent 2" w:semiHidden="0" w:uiPriority="63" w:unhideWhenUsed="0"/>
+    <w:lsdException w:name="Medium Shading 2 Accent 2" w:semiHidden="0" w:uiPriority="64" w:unhideWhenUsed="0"/>
+    <w:lsdException w:name="Medium List 1 Accent 2" w:semiHidden="0" w:uiPriority="65" w:unhideWhenUsed="0"/>
+    <w:lsdException w:name="Medium List 2 Accent 2" w:semiHidden="0" w:uiPriority="66" w:unhideWhenUsed="0"/>
+    <w:lsdException w:name="Medium Grid 1 Accent 2" w:semiHidden="0" w:uiPriority="67" w:unhideWhenUsed="0"/>
+    <w:lsdException w:name="Medium Grid 2 Accent 2" w:semiHidden="0" w:uiPriority="68" w:unhideWhenUsed="0"/>
+    <w:lsdException w:name="Medium Grid 3 Accent 2" w:semiHidden="0" w:uiPriority="69" w:unhideWhenUsed="0"/>
+    <w:lsdException w:name="Dark List Accent 2" w:semiHidden="0" w:uiPriority="70" w:unhideWhenUsed="0"/>
+    <w:lsdException w:name="Colorful Shading Accent 2" w:semiHidden="0" w:uiPriority="71" w:unhideWhenUsed="0"/>
+    <w:lsdException w:name="Colorful List Accent 2" w:semiHidden="0" w:uiPriority="72" w:unhideWhenUsed="0"/>
+    <w:lsdException w:name="Colorful Grid Accent 2" w:semiHidden="0" w:uiPriority="73" w:unhideWhenUsed="0"/>
+    <w:lsdException w:name="Light Shading Accent 3" w:semiHidden="0" w:uiPriority="60" w:unhideWhenUsed="0"/>
+    <w:lsdException w:name="Light List Accent 3" w:semiHidden="0" w:uiPriority="61" w:unhideWhenUsed="0"/>
+    <w:lsdException w:name="Light Grid Accent 3" w:semiHidden="0" w:uiPriority="62" w:unhideWhenUsed="0"/>
+    <w:lsdException w:name="Medium Shading 1 Accent 3" w:semiHidden="0" w:uiPriority="63" w:unhideWhenUsed="0"/>
+    <w:lsdException w:name="Medium Shading 2 Accent 3" w:semiHidden="0" w:uiPriority="64" w:unhideWhenUsed="0"/>
+    <w:lsdException w:name="Medium List 1 Accent 3" w:semiHidden="0" w:uiPriority="65" w:unhideWhenUsed="0"/>
+    <w:lsdException w:name="Medium List 2 Accent 3" w:semiHidden="0" w:uiPriority="66" w:unhideWhenUsed="0"/>
+    <w:lsdException w:name="Medium Grid 1 Accent 3" w:semiHidden="0" w:uiPriority="67" w:unhideWhenUsed="0"/>
+    <w:lsdException w:name="Medium Grid 2 Accent 3" w:semiHidden="0" w:uiPriority="68" w:unhideWhenUsed="0"/>
+    <w:lsdException w:name="Medium Grid 3 Accent 3" w:semiHidden="0" w:uiPriority="69" w:unhideWhenUsed="0"/>
+    <w:lsdException w:name="Dark List Accent 3" w:semiHidden="0" w:uiPriority="70" w:unhideWhenUsed="0"/>
+    <w:lsdException w:name="Colorful Shading Accent 3" w:semiHidden="0" w:uiPriority="71" w:unhideWhenUsed="0"/>
+    <w:lsdException w:name="Colorful List Accent 3" w:semiHidden="0" w:uiPriority="72" w:unhideWhenUsed="0"/>
+    <w:lsdException w:name="Colorful Grid Accent 3" w:semiHidden="0" w:uiPriority="73" w:unhideWhenUsed="0"/>
+    <w:lsdException w:name="Light Shading Accent 4" w:semiHidden="0" w:uiPriority="60" w:unhideWhenUsed="0"/>
+    <w:lsdException w:name="Light List Accent 4" w:semiHidden="0" w:uiPriority="61" w:unhideWhenUsed="0"/>
+    <w:lsdException w:name="Light Grid Accent 4" w:semiHidden="0" w:uiPriority="62" w:unhideWhenUsed="0"/>
+    <w:lsdException w:name="Medium Shading 1 Accent 4" w:semiHidden="0" w:uiPriority="63" w:unhideWhenUsed="0"/>
+    <w:lsdException w:name="Medium Shading 2 Accent 4" w:semiHidden="0" w:uiPriority="64" w:unhideWhenUsed="0"/>
+    <w:lsdException w:name="Medium List 1 Accent 4" w:semiHidden="0" w:uiPriority="65" w:unhideWhenUsed="0"/>
+    <w:lsdException w:name="Medium List 2 Accent 4" w:semiHidden="0" w:uiPriority="66" w:unhideWhenUsed="0"/>
+    <w:lsdException w:name="Medium Grid 1 Accent 4" w:semiHidden="0" w:uiPriority="67" w:unhideWhenUsed="0"/>
+    <w:lsdException w:name="Medium Grid 2 Accent 4" w:semiHidden="0" w:uiPriority="68" w:unhideWhenUsed="0"/>
+    <w:lsdException w:name="Medium Grid 3 Accent 4" w:semiHidden="0" w:uiPriority="69" w:unhideWhenUsed="0"/>
+    <w:lsdException w:name="Dark List Accent 4" w:semiHidden="0" w:uiPriority="70" w:unhideWhenUsed="0"/>
+    <w:lsdException w:name="Colorful Shading Accent 4" w:semiHidden="0" w:uiPriority="71" w:unhideWhenUsed="0"/>
+    <w:lsdException w:name="Colorful List Accent 4" w:semiHidden="0" w:uiPriority="72" w:unhideWhenUsed="0"/>
+    <w:lsdException w:name="Colorful Grid Accent 4" w:semiHidden="0" w:uiPriority="73" w:unhideWhenUsed="0"/>
+    <w:lsdException w:name="Light Shading Accent 5" w:semiHidden="0" w:uiPriority="60" w:unhideWhenUsed="0"/>
+    <w:lsdException w:name="Light List Accent 5" w:semiHidden="0" w:uiPriority="61" w:unhideWhenUsed="0"/>
+    <w:lsdException w:name="Light Grid Accent 5" w:semiHidden="0" w:uiPriority="62" w:unhideWhenUsed="0"/>
+    <w:lsdException w:name="Medium Shading 1 Accent 5" w:semiHidden="0" w:uiPriority="63" w:unhideWhenUsed="0"/>
+    <w:lsdException w:name="Medium Shading 2 Accent 5" w:semiHidden="0" w:uiPriority="64" w:unhideWhenUsed="0"/>
+    <w:lsdException w:name="Medium List 1 Accent 5" w:semiHidden="0" w:uiPriority="65" w:unhideWhenUsed="0"/>
+    <w:lsdException w:name="Medium List 2 Accent 5" w:semiHidden="0" w:uiPriority="66" w:unhideWhenUsed="0"/>
+    <w:lsdException w:name="Medium Grid 1 Accent 5" w:semiHidden="0" w:uiPriority="67" w:unhideWhenUsed="0"/>
+    <w:lsdException w:name="Medium Grid 2 Accent 5" w:semiHidden="0" w:uiPriority="68" w:unhideWhenUsed="0"/>
+    <w:lsdException w:name="Medium Grid 3 Accent 5" w:semiHidden="0" w:uiPriority="69" w:unhideWhenUsed="0"/>
+    <w:lsdException w:name="Dark List Accent 5" w:semiHidden="0" w:uiPriority="70" w:unhideWhenUsed="0"/>
+    <w:lsdException w:name="Colorful Shading Accent 5" w:semiHidden="0" w:uiPriority="71" w:unhideWhenUsed="0"/>
+    <w:lsdException w:name="Colorful List Accent 5" w:semiHidden="0" w:uiPriority="72" w:unhideWhenUsed="0"/>
+    <w:lsdException w:name="Colorful Grid Accent 5" w:semiHidden="0" w:uiPriority="73" w:unhideWhenUsed="0"/>
+    <w:lsdException w:name="Light Shading Accent 6" w:semiHidden="0" w:uiPriority="60" w:unhideWhenUsed="0"/>
+    <w:lsdException w:name="Light List Accent 6" w:semiHidden="0" w:uiPriority="61" w:unhideWhenUsed="0"/>
+    <w:lsdException w:name="Light Grid Accent 6" w:semiHidden="0" w:uiPriority="62" w:unhideWhenUsed="0"/>
+    <w:lsdException w:name="Medium Shading 1 Accent 6" w:semiHidden="0" w:uiPriority="63" w:unhideWhenUsed="0"/>
+    <w:lsdException w:name="Medium Shading 2 Accent 6" w:semiHidden="0" w:uiPriority="64" w:unhideWhenUsed="0"/>
+    <w:lsdException w:name="Medium List 1 Accent 6" w:semiHidden="0" w:uiPriority="65" w:unhideWhenUsed="0"/>
+    <w:lsdException w:name="Medium List 2 Accent 6" w:semiHidden="0" w:uiPriority="66" w:unhideWhenUsed="0"/>
+    <w:lsdException w:name="Medium Grid 1 Accent 6" w:semiHidden="0" w:uiPriority="67" w:unhideWhenUsed="0"/>
+    <w:lsdException w:name="Medium Grid 2 Accent 6" w:semiHidden="0" w:uiPriority="68" w:unhideWhenUsed="0"/>
+    <w:lsdException w:name="Medium Grid 3 Accent 6" w:semiHidden="0" w:uiPriority="69" w:unhideWhenUsed="0"/>
+    <w:lsdException w:name="Dark List Accent 6" w:semiHidden="0" w:uiPriority="70" w:unhideWhenUsed="0"/>
+    <w:lsdException w:name="Colorful Shading Accent 6" w:semiHidden="0" w:uiPriority="71" w:unhideWhenUsed="0"/>
+    <w:lsdException w:name="Colorful List Accent 6" w:semiHidden="0" w:uiPriority="72" w:unhideWhenUsed="0"/>
+    <w:lsdException w:name="Colorful Grid Accent 6" w:semiHidden="0" w:uiPriority="73" w:unhideWhenUsed="0"/>
+    <w:lsdException w:name="Subtle Emphasis" w:semiHidden="0" w:uiPriority="19" w:unhideWhenUsed="0" w:qFormat="1"/>
+    <w:lsdException w:name="Intense Emphasis" w:semiHidden="0" w:uiPriority="21" w:unhideWhenUsed="0" w:qFormat="1"/>
+    <w:lsdException w:name="Subtle Reference" w:semiHidden="0" w:uiPriority="31" w:unhideWhenUsed="0" w:qFormat="1"/>
+    <w:lsdException w:name="Intense Reference" w:semiHidden="0" w:uiPriority="32" w:unhideWhenUsed="0" w:qFormat="1"/>
+    <w:lsdException w:name="Book Title" w:semiHidden="0" w:uiPriority="33" w:unhideWhenUsed="0" w:qFormat="1"/>
+    <w:lsdException w:name="Bibliography" w:uiPriority="37"/>
+    <w:lsdException w:name="TOC Heading" w:uiPriority="39" w:qFormat="1"/>
   </w:latentStyles>
-  <w:style w:type="paragraph" w:default="1" w:styleId="Normal">
+  <w:style w:type="paragraph" w:default="1" w:styleId="Standard">
     <w:name w:val="Normal"/>
     <w:qFormat/>
   </w:style>
-  <w:style w:type="paragraph" w:styleId="Heading1">
+  <w:style w:type="paragraph" w:styleId="berschrift1">
     <w:name w:val="heading 1"/>
-    <w:basedOn w:val="Normal"/>
-    <w:next w:val="Normal"/>
-    <w:link w:val="Heading1Char"/>
+    <w:basedOn w:val="Standard"/>
+    <w:next w:val="Standard"/>
+    <w:link w:val="berschrift1Zchn"/>
     <w:uiPriority w:val="9"/>
     <w:qFormat/>
     <w:rsid w:val="00C60C0E"/>
@@ -4774,11 +3004,11 @@
       <w:szCs w:val="32"/>
     </w:rPr>
   </w:style>
-  <w:style w:type="paragraph" w:styleId="Heading2">
+  <w:style w:type="paragraph" w:styleId="berschrift2">
     <w:name w:val="heading 2"/>
-    <w:basedOn w:val="Normal"/>
-    <w:next w:val="Normal"/>
-    <w:link w:val="Heading2Char"/>
+    <w:basedOn w:val="Standard"/>
+    <w:next w:val="Standard"/>
+    <w:link w:val="berschrift2Zchn"/>
     <w:uiPriority w:val="9"/>
     <w:unhideWhenUsed/>
     <w:qFormat/>
@@ -4796,13 +3026,13 @@
       <w:szCs w:val="26"/>
     </w:rPr>
   </w:style>
-  <w:style w:type="character" w:default="1" w:styleId="DefaultParagraphFont">
+  <w:style w:type="character" w:default="1" w:styleId="Absatz-Standardschriftart">
     <w:name w:val="Default Paragraph Font"/>
     <w:uiPriority w:val="1"/>
     <w:semiHidden/>
     <w:unhideWhenUsed/>
   </w:style>
-  <w:style w:type="table" w:default="1" w:styleId="TableNormal">
+  <w:style w:type="table" w:default="1" w:styleId="NormaleTabelle">
     <w:name w:val="Normal Table"/>
     <w:uiPriority w:val="99"/>
     <w:semiHidden/>
@@ -4817,15 +3047,15 @@
       </w:tblCellMar>
     </w:tblPr>
   </w:style>
-  <w:style w:type="numbering" w:default="1" w:styleId="NoList">
+  <w:style w:type="numbering" w:default="1" w:styleId="KeineListe">
     <w:name w:val="No List"/>
     <w:uiPriority w:val="99"/>
     <w:semiHidden/>
     <w:unhideWhenUsed/>
   </w:style>
-  <w:style w:type="character" w:styleId="Strong">
+  <w:style w:type="character" w:styleId="Fett">
     <w:name w:val="Strong"/>
-    <w:basedOn w:val="DefaultParagraphFont"/>
+    <w:basedOn w:val="Absatz-Standardschriftart"/>
     <w:uiPriority w:val="22"/>
     <w:qFormat/>
     <w:rsid w:val="00E26E13"/>
@@ -4834,9 +3064,9 @@
       <w:bCs/>
     </w:rPr>
   </w:style>
-  <w:style w:type="table" w:styleId="GridTable4-Accent1">
+  <w:style w:type="table" w:customStyle="1" w:styleId="GridTable4Accent1">
     <w:name w:val="Grid Table 4 Accent 1"/>
-    <w:basedOn w:val="TableNormal"/>
+    <w:basedOn w:val="NormaleTabelle"/>
     <w:uiPriority w:val="49"/>
     <w:rsid w:val="00E26E13"/>
     <w:pPr>
@@ -4845,6 +3075,7 @@
     <w:tblPr>
       <w:tblStyleRowBandSize w:val="1"/>
       <w:tblStyleColBandSize w:val="1"/>
+      <w:tblInd w:w="0" w:type="dxa"/>
       <w:tblBorders>
         <w:top w:val="single" w:sz="4" w:space="0" w:color="95B3D7" w:themeColor="accent1" w:themeTint="99"/>
         <w:left w:val="single" w:sz="4" w:space="0" w:color="95B3D7" w:themeColor="accent1" w:themeTint="99"/>
@@ -4853,6 +3084,12 @@
         <w:insideH w:val="single" w:sz="4" w:space="0" w:color="95B3D7" w:themeColor="accent1" w:themeTint="99"/>
         <w:insideV w:val="single" w:sz="4" w:space="0" w:color="95B3D7" w:themeColor="accent1" w:themeTint="99"/>
       </w:tblBorders>
+      <w:tblCellMar>
+        <w:top w:w="0" w:type="dxa"/>
+        <w:left w:w="108" w:type="dxa"/>
+        <w:bottom w:w="0" w:type="dxa"/>
+        <w:right w:w="108" w:type="dxa"/>
+      </w:tblCellMar>
     </w:tblPr>
     <w:tblStylePr w:type="firstRow">
       <w:rPr>
@@ -4910,10 +3147,10 @@
       </w:tcPr>
     </w:tblStylePr>
   </w:style>
-  <w:style w:type="character" w:customStyle="1" w:styleId="Heading2Char">
-    <w:name w:val="Heading 2 Char"/>
-    <w:basedOn w:val="DefaultParagraphFont"/>
-    <w:link w:val="Heading2"/>
+  <w:style w:type="character" w:customStyle="1" w:styleId="berschrift2Zchn">
+    <w:name w:val="Überschrift 2 Zchn"/>
+    <w:basedOn w:val="Absatz-Standardschriftart"/>
+    <w:link w:val="berschrift2"/>
     <w:uiPriority w:val="9"/>
     <w:rsid w:val="00C60C0E"/>
     <w:rPr>
@@ -4923,10 +3160,10 @@
       <w:szCs w:val="26"/>
     </w:rPr>
   </w:style>
-  <w:style w:type="character" w:customStyle="1" w:styleId="Heading1Char">
-    <w:name w:val="Heading 1 Char"/>
-    <w:basedOn w:val="DefaultParagraphFont"/>
-    <w:link w:val="Heading1"/>
+  <w:style w:type="character" w:customStyle="1" w:styleId="berschrift1Zchn">
+    <w:name w:val="Überschrift 1 Zchn"/>
+    <w:basedOn w:val="Absatz-Standardschriftart"/>
+    <w:link w:val="berschrift1"/>
     <w:uiPriority w:val="9"/>
     <w:rsid w:val="00C60C0E"/>
     <w:rPr>
@@ -4936,9 +3173,9 @@
       <w:szCs w:val="32"/>
     </w:rPr>
   </w:style>
-  <w:style w:type="paragraph" w:styleId="ListParagraph">
+  <w:style w:type="paragraph" w:styleId="Listenabsatz">
     <w:name w:val="List Paragraph"/>
-    <w:basedOn w:val="Normal"/>
+    <w:basedOn w:val="Standard"/>
     <w:uiPriority w:val="34"/>
     <w:qFormat/>
     <w:rsid w:val="00C60C0E"/>
@@ -4949,7 +3186,7 @@
   </w:style>
   <w:style w:type="character" w:styleId="HTMLCode">
     <w:name w:val="HTML Code"/>
-    <w:basedOn w:val="DefaultParagraphFont"/>
+    <w:basedOn w:val="Absatz-Standardschriftart"/>
     <w:uiPriority w:val="99"/>
     <w:semiHidden/>
     <w:unhideWhenUsed/>
@@ -4962,7 +3199,395 @@
   </w:style>
   <w:style w:type="character" w:styleId="Hyperlink">
     <w:name w:val="Hyperlink"/>
-    <w:basedOn w:val="DefaultParagraphFont"/>
+    <w:basedOn w:val="Absatz-Standardschriftart"/>
+    <w:uiPriority w:val="99"/>
+    <w:unhideWhenUsed/>
+    <w:rsid w:val="00F711EE"/>
+    <w:rPr>
+      <w:color w:val="0000FF" w:themeColor="hyperlink"/>
+      <w:u w:val="single"/>
+    </w:rPr>
+  </w:style>
+</w:styles>
+</file>
+
+<file path=word/stylesWithEffects.xml><?xml version="1.0" encoding="utf-8"?>
+<w:styles xmlns:wpc="http://schemas.microsoft.com/office/word/2010/wordprocessingCanvas" xmlns:mc="http://schemas.openxmlformats.org/markup-compatibility/2006" xmlns:o="urn:schemas-microsoft-com:office:office" xmlns:r="http://schemas.openxmlformats.org/officeDocument/2006/relationships" xmlns:m="http://schemas.openxmlformats.org/officeDocument/2006/math" xmlns:v="urn:schemas-microsoft-com:vml" xmlns:wp14="http://schemas.microsoft.com/office/word/2010/wordprocessingDrawing" xmlns:wp="http://schemas.openxmlformats.org/drawingml/2006/wordprocessingDrawing" xmlns:w10="urn:schemas-microsoft-com:office:word" xmlns:w="http://schemas.openxmlformats.org/wordprocessingml/2006/main" xmlns:w14="http://schemas.microsoft.com/office/word/2010/wordml" xmlns:wpg="http://schemas.microsoft.com/office/word/2010/wordprocessingGroup" xmlns:wpi="http://schemas.microsoft.com/office/word/2010/wordprocessingInk" xmlns:wne="http://schemas.microsoft.com/office/word/2006/wordml" xmlns:wps="http://schemas.microsoft.com/office/word/2010/wordprocessingShape" mc:Ignorable="w14 wp14">
+  <w:docDefaults>
+    <w:rPrDefault>
+      <w:rPr>
+        <w:rFonts w:asciiTheme="minorHAnsi" w:eastAsiaTheme="minorHAnsi" w:hAnsiTheme="minorHAnsi" w:cstheme="minorBidi"/>
+        <w:sz w:val="22"/>
+        <w:szCs w:val="22"/>
+        <w:lang w:val="de-CH" w:eastAsia="en-US" w:bidi="ar-SA"/>
+      </w:rPr>
+    </w:rPrDefault>
+    <w:pPrDefault>
+      <w:pPr>
+        <w:spacing w:after="200" w:line="276" w:lineRule="auto"/>
+      </w:pPr>
+    </w:pPrDefault>
+  </w:docDefaults>
+  <w:latentStyles w:defLockedState="0" w:defUIPriority="99" w:defSemiHidden="1" w:defUnhideWhenUsed="1" w:defQFormat="0" w:count="267">
+    <w:lsdException w:name="Normal" w:semiHidden="0" w:uiPriority="0" w:unhideWhenUsed="0" w:qFormat="1"/>
+    <w:lsdException w:name="heading 1" w:semiHidden="0" w:uiPriority="9" w:unhideWhenUsed="0" w:qFormat="1"/>
+    <w:lsdException w:name="heading 2" w:uiPriority="9" w:qFormat="1"/>
+    <w:lsdException w:name="heading 3" w:uiPriority="9" w:qFormat="1"/>
+    <w:lsdException w:name="heading 4" w:uiPriority="9" w:qFormat="1"/>
+    <w:lsdException w:name="heading 5" w:uiPriority="9" w:qFormat="1"/>
+    <w:lsdException w:name="heading 6" w:uiPriority="9" w:qFormat="1"/>
+    <w:lsdException w:name="heading 7" w:uiPriority="9" w:qFormat="1"/>
+    <w:lsdException w:name="heading 8" w:uiPriority="9" w:qFormat="1"/>
+    <w:lsdException w:name="heading 9" w:uiPriority="9" w:qFormat="1"/>
+    <w:lsdException w:name="toc 1" w:uiPriority="39"/>
+    <w:lsdException w:name="toc 2" w:uiPriority="39"/>
+    <w:lsdException w:name="toc 3" w:uiPriority="39"/>
+    <w:lsdException w:name="toc 4" w:uiPriority="39"/>
+    <w:lsdException w:name="toc 5" w:uiPriority="39"/>
+    <w:lsdException w:name="toc 6" w:uiPriority="39"/>
+    <w:lsdException w:name="toc 7" w:uiPriority="39"/>
+    <w:lsdException w:name="toc 8" w:uiPriority="39"/>
+    <w:lsdException w:name="toc 9" w:uiPriority="39"/>
+    <w:lsdException w:name="caption" w:uiPriority="35" w:qFormat="1"/>
+    <w:lsdException w:name="Title" w:semiHidden="0" w:uiPriority="10" w:unhideWhenUsed="0" w:qFormat="1"/>
+    <w:lsdException w:name="Default Paragraph Font" w:uiPriority="1"/>
+    <w:lsdException w:name="Subtitle" w:semiHidden="0" w:uiPriority="11" w:unhideWhenUsed="0" w:qFormat="1"/>
+    <w:lsdException w:name="Strong" w:semiHidden="0" w:uiPriority="22" w:unhideWhenUsed="0" w:qFormat="1"/>
+    <w:lsdException w:name="Emphasis" w:semiHidden="0" w:uiPriority="20" w:unhideWhenUsed="0" w:qFormat="1"/>
+    <w:lsdException w:name="Table Grid" w:semiHidden="0" w:uiPriority="59" w:unhideWhenUsed="0"/>
+    <w:lsdException w:name="Placeholder Text" w:unhideWhenUsed="0"/>
+    <w:lsdException w:name="No Spacing" w:semiHidden="0" w:uiPriority="1" w:unhideWhenUsed="0" w:qFormat="1"/>
+    <w:lsdException w:name="Light Shading" w:semiHidden="0" w:uiPriority="60" w:unhideWhenUsed="0"/>
+    <w:lsdException w:name="Light List" w:semiHidden="0" w:uiPriority="61" w:unhideWhenUsed="0"/>
+    <w:lsdException w:name="Light Grid" w:semiHidden="0" w:uiPriority="62" w:unhideWhenUsed="0"/>
+    <w:lsdException w:name="Medium Shading 1" w:semiHidden="0" w:uiPriority="63" w:unhideWhenUsed="0"/>
+    <w:lsdException w:name="Medium Shading 2" w:semiHidden="0" w:uiPriority="64" w:unhideWhenUsed="0"/>
+    <w:lsdException w:name="Medium List 1" w:semiHidden="0" w:uiPriority="65" w:unhideWhenUsed="0"/>
+    <w:lsdException w:name="Medium List 2" w:semiHidden="0" w:uiPriority="66" w:unhideWhenUsed="0"/>
+    <w:lsdException w:name="Medium Grid 1" w:semiHidden="0" w:uiPriority="67" w:unhideWhenUsed="0"/>
+    <w:lsdException w:name="Medium Grid 2" w:semiHidden="0" w:uiPriority="68" w:unhideWhenUsed="0"/>
+    <w:lsdException w:name="Medium Grid 3" w:semiHidden="0" w:uiPriority="69" w:unhideWhenUsed="0"/>
+    <w:lsdException w:name="Dark List" w:semiHidden="0" w:uiPriority="70" w:unhideWhenUsed="0"/>
+    <w:lsdException w:name="Colorful Shading" w:semiHidden="0" w:uiPriority="71" w:unhideWhenUsed="0"/>
+    <w:lsdException w:name="Colorful List" w:semiHidden="0" w:uiPriority="72" w:unhideWhenUsed="0"/>
+    <w:lsdException w:name="Colorful Grid" w:semiHidden="0" w:uiPriority="73" w:unhideWhenUsed="0"/>
+    <w:lsdException w:name="Light Shading Accent 1" w:semiHidden="0" w:uiPriority="60" w:unhideWhenUsed="0"/>
+    <w:lsdException w:name="Light List Accent 1" w:semiHidden="0" w:uiPriority="61" w:unhideWhenUsed="0"/>
+    <w:lsdException w:name="Light Grid Accent 1" w:semiHidden="0" w:uiPriority="62" w:unhideWhenUsed="0"/>
+    <w:lsdException w:name="Medium Shading 1 Accent 1" w:semiHidden="0" w:uiPriority="63" w:unhideWhenUsed="0"/>
+    <w:lsdException w:name="Medium Shading 2 Accent 1" w:semiHidden="0" w:uiPriority="64" w:unhideWhenUsed="0"/>
+    <w:lsdException w:name="Medium List 1 Accent 1" w:semiHidden="0" w:uiPriority="65" w:unhideWhenUsed="0"/>
+    <w:lsdException w:name="Revision" w:unhideWhenUsed="0"/>
+    <w:lsdException w:name="List Paragraph" w:semiHidden="0" w:uiPriority="34" w:unhideWhenUsed="0" w:qFormat="1"/>
+    <w:lsdException w:name="Quote" w:semiHidden="0" w:uiPriority="29" w:unhideWhenUsed="0" w:qFormat="1"/>
+    <w:lsdException w:name="Intense Quote" w:semiHidden="0" w:uiPriority="30" w:unhideWhenUsed="0" w:qFormat="1"/>
+    <w:lsdException w:name="Medium List 2 Accent 1" w:semiHidden="0" w:uiPriority="66" w:unhideWhenUsed="0"/>
+    <w:lsdException w:name="Medium Grid 1 Accent 1" w:semiHidden="0" w:uiPriority="67" w:unhideWhenUsed="0"/>
+    <w:lsdException w:name="Medium Grid 2 Accent 1" w:semiHidden="0" w:uiPriority="68" w:unhideWhenUsed="0"/>
+    <w:lsdException w:name="Medium Grid 3 Accent 1" w:semiHidden="0" w:uiPriority="69" w:unhideWhenUsed="0"/>
+    <w:lsdException w:name="Dark List Accent 1" w:semiHidden="0" w:uiPriority="70" w:unhideWhenUsed="0"/>
+    <w:lsdException w:name="Colorful Shading Accent 1" w:semiHidden="0" w:uiPriority="71" w:unhideWhenUsed="0"/>
+    <w:lsdException w:name="Colorful List Accent 1" w:semiHidden="0" w:uiPriority="72" w:unhideWhenUsed="0"/>
+    <w:lsdException w:name="Colorful Grid Accent 1" w:semiHidden="0" w:uiPriority="73" w:unhideWhenUsed="0"/>
+    <w:lsdException w:name="Light Shading Accent 2" w:semiHidden="0" w:uiPriority="60" w:unhideWhenUsed="0"/>
+    <w:lsdException w:name="Light List Accent 2" w:semiHidden="0" w:uiPriority="61" w:unhideWhenUsed="0"/>
+    <w:lsdException w:name="Light Grid Accent 2" w:semiHidden="0" w:uiPriority="62" w:unhideWhenUsed="0"/>
+    <w:lsdException w:name="Medium Shading 1 Accent 2" w:semiHidden="0" w:uiPriority="63" w:unhideWhenUsed="0"/>
+    <w:lsdException w:name="Medium Shading 2 Accent 2" w:semiHidden="0" w:uiPriority="64" w:unhideWhenUsed="0"/>
+    <w:lsdException w:name="Medium List 1 Accent 2" w:semiHidden="0" w:uiPriority="65" w:unhideWhenUsed="0"/>
+    <w:lsdException w:name="Medium List 2 Accent 2" w:semiHidden="0" w:uiPriority="66" w:unhideWhenUsed="0"/>
+    <w:lsdException w:name="Medium Grid 1 Accent 2" w:semiHidden="0" w:uiPriority="67" w:unhideWhenUsed="0"/>
+    <w:lsdException w:name="Medium Grid 2 Accent 2" w:semiHidden="0" w:uiPriority="68" w:unhideWhenUsed="0"/>
+    <w:lsdException w:name="Medium Grid 3 Accent 2" w:semiHidden="0" w:uiPriority="69" w:unhideWhenUsed="0"/>
+    <w:lsdException w:name="Dark List Accent 2" w:semiHidden="0" w:uiPriority="70" w:unhideWhenUsed="0"/>
+    <w:lsdException w:name="Colorful Shading Accent 2" w:semiHidden="0" w:uiPriority="71" w:unhideWhenUsed="0"/>
+    <w:lsdException w:name="Colorful List Accent 2" w:semiHidden="0" w:uiPriority="72" w:unhideWhenUsed="0"/>
+    <w:lsdException w:name="Colorful Grid Accent 2" w:semiHidden="0" w:uiPriority="73" w:unhideWhenUsed="0"/>
+    <w:lsdException w:name="Light Shading Accent 3" w:semiHidden="0" w:uiPriority="60" w:unhideWhenUsed="0"/>
+    <w:lsdException w:name="Light List Accent 3" w:semiHidden="0" w:uiPriority="61" w:unhideWhenUsed="0"/>
+    <w:lsdException w:name="Light Grid Accent 3" w:semiHidden="0" w:uiPriority="62" w:unhideWhenUsed="0"/>
+    <w:lsdException w:name="Medium Shading 1 Accent 3" w:semiHidden="0" w:uiPriority="63" w:unhideWhenUsed="0"/>
+    <w:lsdException w:name="Medium Shading 2 Accent 3" w:semiHidden="0" w:uiPriority="64" w:unhideWhenUsed="0"/>
+    <w:lsdException w:name="Medium List 1 Accent 3" w:semiHidden="0" w:uiPriority="65" w:unhideWhenUsed="0"/>
+    <w:lsdException w:name="Medium List 2 Accent 3" w:semiHidden="0" w:uiPriority="66" w:unhideWhenUsed="0"/>
+    <w:lsdException w:name="Medium Grid 1 Accent 3" w:semiHidden="0" w:uiPriority="67" w:unhideWhenUsed="0"/>
+    <w:lsdException w:name="Medium Grid 2 Accent 3" w:semiHidden="0" w:uiPriority="68" w:unhideWhenUsed="0"/>
+    <w:lsdException w:name="Medium Grid 3 Accent 3" w:semiHidden="0" w:uiPriority="69" w:unhideWhenUsed="0"/>
+    <w:lsdException w:name="Dark List Accent 3" w:semiHidden="0" w:uiPriority="70" w:unhideWhenUsed="0"/>
+    <w:lsdException w:name="Colorful Shading Accent 3" w:semiHidden="0" w:uiPriority="71" w:unhideWhenUsed="0"/>
+    <w:lsdException w:name="Colorful List Accent 3" w:semiHidden="0" w:uiPriority="72" w:unhideWhenUsed="0"/>
+    <w:lsdException w:name="Colorful Grid Accent 3" w:semiHidden="0" w:uiPriority="73" w:unhideWhenUsed="0"/>
+    <w:lsdException w:name="Light Shading Accent 4" w:semiHidden="0" w:uiPriority="60" w:unhideWhenUsed="0"/>
+    <w:lsdException w:name="Light List Accent 4" w:semiHidden="0" w:uiPriority="61" w:unhideWhenUsed="0"/>
+    <w:lsdException w:name="Light Grid Accent 4" w:semiHidden="0" w:uiPriority="62" w:unhideWhenUsed="0"/>
+    <w:lsdException w:name="Medium Shading 1 Accent 4" w:semiHidden="0" w:uiPriority="63" w:unhideWhenUsed="0"/>
+    <w:lsdException w:name="Medium Shading 2 Accent 4" w:semiHidden="0" w:uiPriority="64" w:unhideWhenUsed="0"/>
+    <w:lsdException w:name="Medium List 1 Accent 4" w:semiHidden="0" w:uiPriority="65" w:unhideWhenUsed="0"/>
+    <w:lsdException w:name="Medium List 2 Accent 4" w:semiHidden="0" w:uiPriority="66" w:unhideWhenUsed="0"/>
+    <w:lsdException w:name="Medium Grid 1 Accent 4" w:semiHidden="0" w:uiPriority="67" w:unhideWhenUsed="0"/>
+    <w:lsdException w:name="Medium Grid 2 Accent 4" w:semiHidden="0" w:uiPriority="68" w:unhideWhenUsed="0"/>
+    <w:lsdException w:name="Medium Grid 3 Accent 4" w:semiHidden="0" w:uiPriority="69" w:unhideWhenUsed="0"/>
+    <w:lsdException w:name="Dark List Accent 4" w:semiHidden="0" w:uiPriority="70" w:unhideWhenUsed="0"/>
+    <w:lsdException w:name="Colorful Shading Accent 4" w:semiHidden="0" w:uiPriority="71" w:unhideWhenUsed="0"/>
+    <w:lsdException w:name="Colorful List Accent 4" w:semiHidden="0" w:uiPriority="72" w:unhideWhenUsed="0"/>
+    <w:lsdException w:name="Colorful Grid Accent 4" w:semiHidden="0" w:uiPriority="73" w:unhideWhenUsed="0"/>
+    <w:lsdException w:name="Light Shading Accent 5" w:semiHidden="0" w:uiPriority="60" w:unhideWhenUsed="0"/>
+    <w:lsdException w:name="Light List Accent 5" w:semiHidden="0" w:uiPriority="61" w:unhideWhenUsed="0"/>
+    <w:lsdException w:name="Light Grid Accent 5" w:semiHidden="0" w:uiPriority="62" w:unhideWhenUsed="0"/>
+    <w:lsdException w:name="Medium Shading 1 Accent 5" w:semiHidden="0" w:uiPriority="63" w:unhideWhenUsed="0"/>
+    <w:lsdException w:name="Medium Shading 2 Accent 5" w:semiHidden="0" w:uiPriority="64" w:unhideWhenUsed="0"/>
+    <w:lsdException w:name="Medium List 1 Accent 5" w:semiHidden="0" w:uiPriority="65" w:unhideWhenUsed="0"/>
+    <w:lsdException w:name="Medium List 2 Accent 5" w:semiHidden="0" w:uiPriority="66" w:unhideWhenUsed="0"/>
+    <w:lsdException w:name="Medium Grid 1 Accent 5" w:semiHidden="0" w:uiPriority="67" w:unhideWhenUsed="0"/>
+    <w:lsdException w:name="Medium Grid 2 Accent 5" w:semiHidden="0" w:uiPriority="68" w:unhideWhenUsed="0"/>
+    <w:lsdException w:name="Medium Grid 3 Accent 5" w:semiHidden="0" w:uiPriority="69" w:unhideWhenUsed="0"/>
+    <w:lsdException w:name="Dark List Accent 5" w:semiHidden="0" w:uiPriority="70" w:unhideWhenUsed="0"/>
+    <w:lsdException w:name="Colorful Shading Accent 5" w:semiHidden="0" w:uiPriority="71" w:unhideWhenUsed="0"/>
+    <w:lsdException w:name="Colorful List Accent 5" w:semiHidden="0" w:uiPriority="72" w:unhideWhenUsed="0"/>
+    <w:lsdException w:name="Colorful Grid Accent 5" w:semiHidden="0" w:uiPriority="73" w:unhideWhenUsed="0"/>
+    <w:lsdException w:name="Light Shading Accent 6" w:semiHidden="0" w:uiPriority="60" w:unhideWhenUsed="0"/>
+    <w:lsdException w:name="Light List Accent 6" w:semiHidden="0" w:uiPriority="61" w:unhideWhenUsed="0"/>
+    <w:lsdException w:name="Light Grid Accent 6" w:semiHidden="0" w:uiPriority="62" w:unhideWhenUsed="0"/>
+    <w:lsdException w:name="Medium Shading 1 Accent 6" w:semiHidden="0" w:uiPriority="63" w:unhideWhenUsed="0"/>
+    <w:lsdException w:name="Medium Shading 2 Accent 6" w:semiHidden="0" w:uiPriority="64" w:unhideWhenUsed="0"/>
+    <w:lsdException w:name="Medium List 1 Accent 6" w:semiHidden="0" w:uiPriority="65" w:unhideWhenUsed="0"/>
+    <w:lsdException w:name="Medium List 2 Accent 6" w:semiHidden="0" w:uiPriority="66" w:unhideWhenUsed="0"/>
+    <w:lsdException w:name="Medium Grid 1 Accent 6" w:semiHidden="0" w:uiPriority="67" w:unhideWhenUsed="0"/>
+    <w:lsdException w:name="Medium Grid 2 Accent 6" w:semiHidden="0" w:uiPriority="68" w:unhideWhenUsed="0"/>
+    <w:lsdException w:name="Medium Grid 3 Accent 6" w:semiHidden="0" w:uiPriority="69" w:unhideWhenUsed="0"/>
+    <w:lsdException w:name="Dark List Accent 6" w:semiHidden="0" w:uiPriority="70" w:unhideWhenUsed="0"/>
+    <w:lsdException w:name="Colorful Shading Accent 6" w:semiHidden="0" w:uiPriority="71" w:unhideWhenUsed="0"/>
+    <w:lsdException w:name="Colorful List Accent 6" w:semiHidden="0" w:uiPriority="72" w:unhideWhenUsed="0"/>
+    <w:lsdException w:name="Colorful Grid Accent 6" w:semiHidden="0" w:uiPriority="73" w:unhideWhenUsed="0"/>
+    <w:lsdException w:name="Subtle Emphasis" w:semiHidden="0" w:uiPriority="19" w:unhideWhenUsed="0" w:qFormat="1"/>
+    <w:lsdException w:name="Intense Emphasis" w:semiHidden="0" w:uiPriority="21" w:unhideWhenUsed="0" w:qFormat="1"/>
+    <w:lsdException w:name="Subtle Reference" w:semiHidden="0" w:uiPriority="31" w:unhideWhenUsed="0" w:qFormat="1"/>
+    <w:lsdException w:name="Intense Reference" w:semiHidden="0" w:uiPriority="32" w:unhideWhenUsed="0" w:qFormat="1"/>
+    <w:lsdException w:name="Book Title" w:semiHidden="0" w:uiPriority="33" w:unhideWhenUsed="0" w:qFormat="1"/>
+    <w:lsdException w:name="Bibliography" w:uiPriority="37"/>
+    <w:lsdException w:name="TOC Heading" w:uiPriority="39" w:qFormat="1"/>
+  </w:latentStyles>
+  <w:style w:type="paragraph" w:default="1" w:styleId="Standard">
+    <w:name w:val="Normal"/>
+    <w:qFormat/>
+  </w:style>
+  <w:style w:type="paragraph" w:styleId="berschrift1">
+    <w:name w:val="heading 1"/>
+    <w:basedOn w:val="Standard"/>
+    <w:next w:val="Standard"/>
+    <w:link w:val="berschrift1Zchn"/>
+    <w:uiPriority w:val="9"/>
+    <w:qFormat/>
+    <w:rsid w:val="00C60C0E"/>
+    <w:pPr>
+      <w:keepNext/>
+      <w:keepLines/>
+      <w:spacing w:before="240" w:after="0"/>
+      <w:outlineLvl w:val="0"/>
+    </w:pPr>
+    <w:rPr>
+      <w:rFonts w:asciiTheme="majorHAnsi" w:eastAsiaTheme="majorEastAsia" w:hAnsiTheme="majorHAnsi" w:cstheme="majorBidi"/>
+      <w:color w:val="365F91" w:themeColor="accent1" w:themeShade="BF"/>
+      <w:sz w:val="32"/>
+      <w:szCs w:val="32"/>
+    </w:rPr>
+  </w:style>
+  <w:style w:type="paragraph" w:styleId="berschrift2">
+    <w:name w:val="heading 2"/>
+    <w:basedOn w:val="Standard"/>
+    <w:next w:val="Standard"/>
+    <w:link w:val="berschrift2Zchn"/>
+    <w:uiPriority w:val="9"/>
+    <w:unhideWhenUsed/>
+    <w:qFormat/>
+    <w:rsid w:val="00C60C0E"/>
+    <w:pPr>
+      <w:keepNext/>
+      <w:keepLines/>
+      <w:spacing w:before="40" w:after="0"/>
+      <w:outlineLvl w:val="1"/>
+    </w:pPr>
+    <w:rPr>
+      <w:rFonts w:asciiTheme="majorHAnsi" w:eastAsiaTheme="majorEastAsia" w:hAnsiTheme="majorHAnsi" w:cstheme="majorBidi"/>
+      <w:color w:val="365F91" w:themeColor="accent1" w:themeShade="BF"/>
+      <w:sz w:val="26"/>
+      <w:szCs w:val="26"/>
+    </w:rPr>
+  </w:style>
+  <w:style w:type="character" w:default="1" w:styleId="Absatz-Standardschriftart">
+    <w:name w:val="Default Paragraph Font"/>
+    <w:uiPriority w:val="1"/>
+    <w:semiHidden/>
+    <w:unhideWhenUsed/>
+  </w:style>
+  <w:style w:type="table" w:default="1" w:styleId="NormaleTabelle">
+    <w:name w:val="Normal Table"/>
+    <w:uiPriority w:val="99"/>
+    <w:semiHidden/>
+    <w:unhideWhenUsed/>
+    <w:tblPr>
+      <w:tblInd w:w="0" w:type="dxa"/>
+      <w:tblCellMar>
+        <w:top w:w="0" w:type="dxa"/>
+        <w:left w:w="108" w:type="dxa"/>
+        <w:bottom w:w="0" w:type="dxa"/>
+        <w:right w:w="108" w:type="dxa"/>
+      </w:tblCellMar>
+    </w:tblPr>
+  </w:style>
+  <w:style w:type="numbering" w:default="1" w:styleId="KeineListe">
+    <w:name w:val="No List"/>
+    <w:uiPriority w:val="99"/>
+    <w:semiHidden/>
+    <w:unhideWhenUsed/>
+  </w:style>
+  <w:style w:type="character" w:styleId="Fett">
+    <w:name w:val="Strong"/>
+    <w:basedOn w:val="Absatz-Standardschriftart"/>
+    <w:uiPriority w:val="22"/>
+    <w:qFormat/>
+    <w:rsid w:val="00E26E13"/>
+    <w:rPr>
+      <w:b/>
+      <w:bCs/>
+    </w:rPr>
+  </w:style>
+  <w:style w:type="table" w:customStyle="1" w:styleId="GridTable4Accent1">
+    <w:name w:val="Grid Table 4 Accent 1"/>
+    <w:basedOn w:val="NormaleTabelle"/>
+    <w:uiPriority w:val="49"/>
+    <w:rsid w:val="00E26E13"/>
+    <w:pPr>
+      <w:spacing w:after="0" w:line="240" w:lineRule="auto"/>
+    </w:pPr>
+    <w:tblPr>
+      <w:tblStyleRowBandSize w:val="1"/>
+      <w:tblStyleColBandSize w:val="1"/>
+      <w:tblInd w:w="0" w:type="dxa"/>
+      <w:tblBorders>
+        <w:top w:val="single" w:sz="4" w:space="0" w:color="95B3D7" w:themeColor="accent1" w:themeTint="99"/>
+        <w:left w:val="single" w:sz="4" w:space="0" w:color="95B3D7" w:themeColor="accent1" w:themeTint="99"/>
+        <w:bottom w:val="single" w:sz="4" w:space="0" w:color="95B3D7" w:themeColor="accent1" w:themeTint="99"/>
+        <w:right w:val="single" w:sz="4" w:space="0" w:color="95B3D7" w:themeColor="accent1" w:themeTint="99"/>
+        <w:insideH w:val="single" w:sz="4" w:space="0" w:color="95B3D7" w:themeColor="accent1" w:themeTint="99"/>
+        <w:insideV w:val="single" w:sz="4" w:space="0" w:color="95B3D7" w:themeColor="accent1" w:themeTint="99"/>
+      </w:tblBorders>
+      <w:tblCellMar>
+        <w:top w:w="0" w:type="dxa"/>
+        <w:left w:w="108" w:type="dxa"/>
+        <w:bottom w:w="0" w:type="dxa"/>
+        <w:right w:w="108" w:type="dxa"/>
+      </w:tblCellMar>
+    </w:tblPr>
+    <w:tblStylePr w:type="firstRow">
+      <w:rPr>
+        <w:b/>
+        <w:bCs/>
+        <w:color w:val="FFFFFF" w:themeColor="background1"/>
+      </w:rPr>
+      <w:tblPr/>
+      <w:tcPr>
+        <w:tcBorders>
+          <w:top w:val="single" w:sz="4" w:space="0" w:color="4F81BD" w:themeColor="accent1"/>
+          <w:left w:val="single" w:sz="4" w:space="0" w:color="4F81BD" w:themeColor="accent1"/>
+          <w:bottom w:val="single" w:sz="4" w:space="0" w:color="4F81BD" w:themeColor="accent1"/>
+          <w:right w:val="single" w:sz="4" w:space="0" w:color="4F81BD" w:themeColor="accent1"/>
+          <w:insideH w:val="nil"/>
+          <w:insideV w:val="nil"/>
+        </w:tcBorders>
+        <w:shd w:val="clear" w:color="auto" w:fill="4F81BD" w:themeFill="accent1"/>
+      </w:tcPr>
+    </w:tblStylePr>
+    <w:tblStylePr w:type="lastRow">
+      <w:rPr>
+        <w:b/>
+        <w:bCs/>
+      </w:rPr>
+      <w:tblPr/>
+      <w:tcPr>
+        <w:tcBorders>
+          <w:top w:val="double" w:sz="4" w:space="0" w:color="4F81BD" w:themeColor="accent1"/>
+        </w:tcBorders>
+      </w:tcPr>
+    </w:tblStylePr>
+    <w:tblStylePr w:type="firstCol">
+      <w:rPr>
+        <w:b/>
+        <w:bCs/>
+      </w:rPr>
+    </w:tblStylePr>
+    <w:tblStylePr w:type="lastCol">
+      <w:rPr>
+        <w:b/>
+        <w:bCs/>
+      </w:rPr>
+    </w:tblStylePr>
+    <w:tblStylePr w:type="band1Vert">
+      <w:tblPr/>
+      <w:tcPr>
+        <w:shd w:val="clear" w:color="auto" w:fill="DBE5F1" w:themeFill="accent1" w:themeFillTint="33"/>
+      </w:tcPr>
+    </w:tblStylePr>
+    <w:tblStylePr w:type="band1Horz">
+      <w:tblPr/>
+      <w:tcPr>
+        <w:shd w:val="clear" w:color="auto" w:fill="DBE5F1" w:themeFill="accent1" w:themeFillTint="33"/>
+      </w:tcPr>
+    </w:tblStylePr>
+  </w:style>
+  <w:style w:type="character" w:customStyle="1" w:styleId="berschrift2Zchn">
+    <w:name w:val="Überschrift 2 Zchn"/>
+    <w:basedOn w:val="Absatz-Standardschriftart"/>
+    <w:link w:val="berschrift2"/>
+    <w:uiPriority w:val="9"/>
+    <w:rsid w:val="00C60C0E"/>
+    <w:rPr>
+      <w:rFonts w:asciiTheme="majorHAnsi" w:eastAsiaTheme="majorEastAsia" w:hAnsiTheme="majorHAnsi" w:cstheme="majorBidi"/>
+      <w:color w:val="365F91" w:themeColor="accent1" w:themeShade="BF"/>
+      <w:sz w:val="26"/>
+      <w:szCs w:val="26"/>
+    </w:rPr>
+  </w:style>
+  <w:style w:type="character" w:customStyle="1" w:styleId="berschrift1Zchn">
+    <w:name w:val="Überschrift 1 Zchn"/>
+    <w:basedOn w:val="Absatz-Standardschriftart"/>
+    <w:link w:val="berschrift1"/>
+    <w:uiPriority w:val="9"/>
+    <w:rsid w:val="00C60C0E"/>
+    <w:rPr>
+      <w:rFonts w:asciiTheme="majorHAnsi" w:eastAsiaTheme="majorEastAsia" w:hAnsiTheme="majorHAnsi" w:cstheme="majorBidi"/>
+      <w:color w:val="365F91" w:themeColor="accent1" w:themeShade="BF"/>
+      <w:sz w:val="32"/>
+      <w:szCs w:val="32"/>
+    </w:rPr>
+  </w:style>
+  <w:style w:type="paragraph" w:styleId="Listenabsatz">
+    <w:name w:val="List Paragraph"/>
+    <w:basedOn w:val="Standard"/>
+    <w:uiPriority w:val="34"/>
+    <w:qFormat/>
+    <w:rsid w:val="00C60C0E"/>
+    <w:pPr>
+      <w:ind w:left="720"/>
+      <w:contextualSpacing/>
+    </w:pPr>
+  </w:style>
+  <w:style w:type="character" w:styleId="HTMLCode">
+    <w:name w:val="HTML Code"/>
+    <w:basedOn w:val="Absatz-Standardschriftart"/>
+    <w:uiPriority w:val="99"/>
+    <w:semiHidden/>
+    <w:unhideWhenUsed/>
+    <w:rsid w:val="00C60C0E"/>
+    <w:rPr>
+      <w:rFonts w:ascii="Courier New" w:eastAsia="Times New Roman" w:hAnsi="Courier New" w:cs="Courier New" w:hint="default"/>
+      <w:sz w:val="20"/>
+      <w:szCs w:val="20"/>
+    </w:rPr>
+  </w:style>
+  <w:style w:type="character" w:styleId="Hyperlink">
+    <w:name w:val="Hyperlink"/>
+    <w:basedOn w:val="Absatz-Standardschriftart"/>
     <w:uiPriority w:val="99"/>
     <w:unhideWhenUsed/>
     <w:rsid w:val="00F711EE"/>

</xml_diff>